<commit_message>
Update a way of placing Source Data and using it at labs
</commit_message>
<xml_diff>
--- a/1. Create First Dashboard/Lab0_with_comments.docx
+++ b/1. Create First Dashboard/Lab0_with_comments.docx
@@ -2,105 +2,107 @@
 <file path=word/document.xml><?xml version="1.0" encoding="utf-8"?>
 <w:document xmlns:wpc="http://schemas.microsoft.com/office/word/2010/wordprocessingCanvas" xmlns:cx="http://schemas.microsoft.com/office/drawing/2014/chartex" xmlns:cx1="http://schemas.microsoft.com/office/drawing/2015/9/8/chartex" xmlns:cx2="http://schemas.microsoft.com/office/drawing/2015/10/21/chartex" xmlns:cx3="http://schemas.microsoft.com/office/drawing/2016/5/9/chartex" xmlns:cx4="http://schemas.microsoft.com/office/drawing/2016/5/10/chartex" xmlns:cx5="http://schemas.microsoft.com/office/drawing/2016/5/11/chartex" xmlns:mc="http://schemas.openxmlformats.org/markup-compatibility/2006" xmlns:o="urn:schemas-microsoft-com:office:office" xmlns:r="http://schemas.openxmlformats.org/officeDocument/2006/relationships" xmlns:m="http://schemas.openxmlformats.org/officeDocument/2006/math" xmlns:v="urn:schemas-microsoft-com:vml" xmlns:wp14="http://schemas.microsoft.com/office/word/2010/wordprocessingDrawing" xmlns:wp="http://schemas.openxmlformats.org/drawingml/2006/wordprocessingDrawing" xmlns:w10="urn:schemas-microsoft-com:office:word" xmlns:w="http://schemas.openxmlformats.org/wordprocessingml/2006/main" xmlns:w14="http://schemas.microsoft.com/office/word/2010/wordml" xmlns:w15="http://schemas.microsoft.com/office/word/2012/wordml" xmlns:w16se="http://schemas.microsoft.com/office/word/2015/wordml/symex" xmlns:wpg="http://schemas.microsoft.com/office/word/2010/wordprocessingGroup" xmlns:wpi="http://schemas.microsoft.com/office/word/2010/wordprocessingInk" xmlns:wne="http://schemas.microsoft.com/office/word/2006/wordml" xmlns:wps="http://schemas.microsoft.com/office/word/2010/wordprocessingShape" mc:Ignorable="w14 w15 w16se wp14">
   <w:body>
-    <w:bookmarkStart w:id="0" w:name="_Toc472769312"/>
-    <w:bookmarkStart w:id="1" w:name="_tempMacroActionUndoStart_"/>
     <w:p>
       <w:pPr>
         <w:pStyle w:val="1"/>
         <w:jc w:val="center"/>
         <w:rPr>
-          <w:del w:id="2" w:author="Bohdan Benetskyi" w:date="2017-02-25T11:17:00Z"/>
+          <w:del w:id="0" w:author="Bohdan Benetskyi" w:date="2017-02-25T11:17:00Z"/>
           <w:noProof/>
         </w:rPr>
       </w:pPr>
+      <w:bookmarkStart w:id="1" w:name="_Toc472769312"/>
+      <w:bookmarkStart w:id="2" w:name="_tempMacroActionUndoStart_"/>
+      <w:del w:id="3" w:author="Bohdan Benetskyi" w:date="2017-02-25T11:27:00Z">
+        <w:r>
+          <w:rPr>
+            <w:noProof/>
+            <w:lang w:val="en-GB" w:eastAsia="en-GB"/>
+          </w:rPr>
+          <mc:AlternateContent>
+            <mc:Choice Requires="wpc">
+              <w:drawing>
+                <wp:anchor distT="0" distB="0" distL="114300" distR="114300" simplePos="0" relativeHeight="251661312" behindDoc="0" locked="1" layoutInCell="1" allowOverlap="1" wp14:anchorId="7E58AD01" wp14:editId="149CF95D">
+                  <wp:simplePos x="0" y="0"/>
+                  <wp:positionH relativeFrom="column">
+                    <wp:posOffset>196215</wp:posOffset>
+                  </wp:positionH>
+                  <wp:positionV relativeFrom="topMargin">
+                    <wp:posOffset>4448175</wp:posOffset>
+                  </wp:positionV>
+                  <wp:extent cx="6152515" cy="1845945"/>
+                  <wp:effectExtent l="0" t="0" r="0" b="0"/>
+                  <wp:wrapTopAndBottom/>
+                  <wp:docPr id="3" name="Полотно 3"/>
+                  <wp:cNvGraphicFramePr>
+                    <a:graphicFrameLocks xmlns:a="http://schemas.openxmlformats.org/drawingml/2006/main" noChangeAspect="1"/>
+                  </wp:cNvGraphicFramePr>
+                  <a:graphic xmlns:a="http://schemas.openxmlformats.org/drawingml/2006/main">
+                    <a:graphicData uri="http://schemas.microsoft.com/office/word/2010/wordprocessingCanvas">
+                      <wpc:wpc>
+                        <wpc:bg/>
+                        <wpc:whole/>
+                      </wpc:wpc>
+                    </a:graphicData>
+                  </a:graphic>
+                </wp:anchor>
+              </w:drawing>
+            </mc:Choice>
+            <mc:Fallback>
+              <w:pict>
+                <v:group w14:anchorId="25AFE79E" id="Полотно 3" o:spid="_x0000_s1026" editas="canvas" style="position:absolute;margin-left:15.45pt;margin-top:350.25pt;width:484.45pt;height:145.35pt;z-index:251661312;mso-position-vertical-relative:top-margin-area" coordsize="61525,18459" o:gfxdata="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">
+                  <v:shapetype id="_x0000_t75" coordsize="21600,21600" o:spt="75" o:preferrelative="t" path="m@4@5l@4@11@9@11@9@5xe" filled="f" stroked="f">
+                    <v:stroke joinstyle="miter"/>
+                    <v:formulas>
+                      <v:f eqn="if lineDrawn pixelLineWidth 0"/>
+                      <v:f eqn="sum @0 1 0"/>
+                      <v:f eqn="sum 0 0 @1"/>
+                      <v:f eqn="prod @2 1 2"/>
+                      <v:f eqn="prod @3 21600 pixelWidth"/>
+                      <v:f eqn="prod @3 21600 pixelHeight"/>
+                      <v:f eqn="sum @0 0 1"/>
+                      <v:f eqn="prod @6 1 2"/>
+                      <v:f eqn="prod @7 21600 pixelWidth"/>
+                      <v:f eqn="sum @8 21600 0"/>
+                      <v:f eqn="prod @7 21600 pixelHeight"/>
+                      <v:f eqn="sum @10 21600 0"/>
+                    </v:formulas>
+                    <v:path o:extrusionok="f" gradientshapeok="t" o:connecttype="rect"/>
+                    <o:lock v:ext="edit" aspectratio="t"/>
+                  </v:shapetype>
+                  <v:shape id="_x0000_s1027" type="#_x0000_t75" style="position:absolute;width:61525;height:18459;visibility:visible;mso-wrap-style:square">
+                    <v:fill o:detectmouseclick="t"/>
+                    <v:path o:connecttype="none"/>
+                  </v:shape>
+                  <w10:wrap type="topAndBottom" anchory="margin"/>
+                  <w10:anchorlock/>
+                </v:group>
+              </w:pict>
+            </mc:Fallback>
+          </mc:AlternateContent>
+        </w:r>
+      </w:del>
       <w:r>
         <w:rPr>
           <w:noProof/>
-          <w:lang w:val="en-GB" w:eastAsia="en-GB"/>
-        </w:rPr>
-        <mc:AlternateContent>
-          <mc:Choice Requires="wpc">
-            <w:drawing>
-              <wp:anchor distT="0" distB="0" distL="114300" distR="114300" simplePos="0" relativeHeight="251661312" behindDoc="0" locked="1" layoutInCell="1" allowOverlap="1" wp14:anchorId="7E58AD01" wp14:editId="7E58AD02">
-                <wp:simplePos x="0" y="0"/>
-                <wp:positionH relativeFrom="column">
-                  <wp:posOffset>196215</wp:posOffset>
-                </wp:positionH>
-                <wp:positionV relativeFrom="topMargin">
-                  <wp:posOffset>4448175</wp:posOffset>
-                </wp:positionV>
-                <wp:extent cx="6152515" cy="1845945"/>
-                <wp:effectExtent l="0" t="0" r="0" b="0"/>
-                <wp:wrapTopAndBottom/>
-                <wp:docPr id="3" name="Полотно 3"/>
-                <wp:cNvGraphicFramePr>
-                  <a:graphicFrameLocks xmlns:a="http://schemas.openxmlformats.org/drawingml/2006/main" noChangeAspect="1"/>
-                </wp:cNvGraphicFramePr>
-                <a:graphic xmlns:a="http://schemas.openxmlformats.org/drawingml/2006/main">
-                  <a:graphicData uri="http://schemas.microsoft.com/office/word/2010/wordprocessingCanvas">
-                    <wpc:wpc>
-                      <wpc:bg/>
-                      <wpc:whole/>
-                    </wpc:wpc>
-                  </a:graphicData>
-                </a:graphic>
-              </wp:anchor>
-            </w:drawing>
-          </mc:Choice>
-          <mc:Fallback>
-            <w:pict>
-              <v:group w14:anchorId="4DFF3A35" id="Полотно 3" o:spid="_x0000_s1026" editas="canvas" style="position:absolute;margin-left:15.45pt;margin-top:350.25pt;width:484.45pt;height:145.35pt;z-index:251661312;mso-position-vertical-relative:top-margin-area" coordsize="61525,18459" o:gfxdata="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">
-                <v:shapetype id="_x0000_t75" coordsize="21600,21600" o:spt="75" o:preferrelative="t" path="m@4@5l@4@11@9@11@9@5xe" filled="f" stroked="f">
-                  <v:stroke joinstyle="miter"/>
-                  <v:formulas>
-                    <v:f eqn="if lineDrawn pixelLineWidth 0"/>
-                    <v:f eqn="sum @0 1 0"/>
-                    <v:f eqn="sum 0 0 @1"/>
-                    <v:f eqn="prod @2 1 2"/>
-                    <v:f eqn="prod @3 21600 pixelWidth"/>
-                    <v:f eqn="prod @3 21600 pixelHeight"/>
-                    <v:f eqn="sum @0 0 1"/>
-                    <v:f eqn="prod @6 1 2"/>
-                    <v:f eqn="prod @7 21600 pixelWidth"/>
-                    <v:f eqn="sum @8 21600 0"/>
-                    <v:f eqn="prod @7 21600 pixelHeight"/>
-                    <v:f eqn="sum @10 21600 0"/>
-                  </v:formulas>
-                  <v:path o:extrusionok="f" gradientshapeok="t" o:connecttype="rect"/>
-                  <o:lock v:ext="edit" aspectratio="t"/>
-                </v:shapetype>
-                <v:shape id="_x0000_s1027" type="#_x0000_t75" style="position:absolute;width:61525;height:18459;visibility:visible;mso-wrap-style:square">
-                  <v:fill o:detectmouseclick="t"/>
-                  <v:path o:connecttype="none"/>
-                </v:shape>
-                <w10:wrap type="topAndBottom" anchory="margin"/>
-                <w10:anchorlock/>
-              </v:group>
-            </w:pict>
-          </mc:Fallback>
-        </mc:AlternateContent>
-      </w:r>
-      <w:r>
-        <w:rPr>
-          <w:noProof/>
         </w:rPr>
         <w:t>Chapter 1</w:t>
       </w:r>
-      <w:bookmarkEnd w:id="0"/>
+      <w:bookmarkEnd w:id="1"/>
     </w:p>
     <w:p>
       <w:pPr>
         <w:pStyle w:val="1"/>
         <w:jc w:val="center"/>
         <w:rPr>
-          <w:ins w:id="3" w:author="Bohdan Benetskyi" w:date="2017-02-25T11:17:00Z"/>
+          <w:ins w:id="4" w:author="Bohdan Benetskyi" w:date="2017-02-25T11:17:00Z"/>
           <w:noProof/>
         </w:rPr>
-        <w:pPrChange w:id="4" w:author="Bohdan Benetskyi" w:date="2017-02-25T11:17:00Z">
+        <w:pPrChange w:id="5" w:author="Bohdan Benetskyi" w:date="2017-02-25T11:17:00Z">
           <w:pPr/>
         </w:pPrChange>
       </w:pPr>
-      <w:del w:id="5" w:author="Bohdan Benetskyi" w:date="2017-02-25T11:17:00Z">
+      <w:del w:id="6" w:author="Bohdan Benetskyi" w:date="2017-02-25T11:17:00Z">
         <w:r>
           <w:rPr>
             <w:noProof/>
@@ -112,11 +114,8 @@
     <w:p>
       <w:pPr>
         <w:rPr>
-          <w:ins w:id="6" w:author="Bohdan Benetskyi" w:date="2017-02-25T11:17:00Z"/>
-        </w:rPr>
-        <w:pPrChange w:id="7" w:author="Bohdan Benetskyi" w:date="2017-02-25T11:17:00Z">
-          <w:pPr/>
-        </w:pPrChange>
+          <w:ins w:id="7" w:author="Bohdan Benetskyi" w:date="2017-02-25T11:17:00Z"/>
+        </w:rPr>
       </w:pPr>
     </w:p>
     <w:p>
@@ -124,15 +123,12 @@
         <w:rPr>
           <w:ins w:id="8" w:author="Bohdan Benetskyi" w:date="2017-02-25T11:17:00Z"/>
         </w:rPr>
-        <w:pPrChange w:id="9" w:author="Bohdan Benetskyi" w:date="2017-02-25T11:17:00Z">
-          <w:pPr/>
-        </w:pPrChange>
-      </w:pPr>
-    </w:p>
-    <w:p>
-      <w:pPr>
-        <w:rPr>
-          <w:rPrChange w:id="10" w:author="Bohdan Benetskyi" w:date="2017-02-25T11:17:00Z">
+      </w:pPr>
+    </w:p>
+    <w:p>
+      <w:pPr>
+        <w:rPr>
+          <w:rPrChange w:id="9" w:author="Bohdan Benetskyi" w:date="2017-02-25T11:17:00Z">
             <w:rPr>
               <w:rFonts w:asciiTheme="majorHAnsi" w:eastAsiaTheme="majorEastAsia" w:hAnsiTheme="majorHAnsi" w:cstheme="majorBidi"/>
               <w:noProof/>
@@ -142,9 +138,6 @@
             </w:rPr>
           </w:rPrChange>
         </w:rPr>
-        <w:pPrChange w:id="11" w:author="Bohdan Benetskyi" w:date="2017-02-25T11:17:00Z">
-          <w:pPr/>
-        </w:pPrChange>
       </w:pPr>
     </w:p>
     <w:sdt>
@@ -417,7 +410,7 @@
             </w:rPr>
             <w:t xml:space="preserve">Create Region </w:t>
           </w:r>
-          <w:del w:id="12" w:author="Bohdan Benetskyi" w:date="2017-02-22T11:10:00Z">
+          <w:del w:id="10" w:author="Bohdan Benetskyi" w:date="2017-02-22T11:10:00Z">
             <w:r>
               <w:rPr>
                 <w:rStyle w:val="a6"/>
@@ -427,7 +420,7 @@
               <w:delText>Report</w:delText>
             </w:r>
           </w:del>
-          <w:ins w:id="13" w:author="Bohdan Benetskyi" w:date="2017-02-22T11:10:00Z">
+          <w:ins w:id="11" w:author="Bohdan Benetskyi" w:date="2017-02-22T11:10:00Z">
             <w:r>
               <w:rPr>
                 <w:rStyle w:val="a6"/>
@@ -657,7 +650,7 @@
       </w:r>
     </w:p>
     <w:p>
-      <w:del w:id="14" w:author="Bohdan Benetskyi" w:date="2017-02-25T11:16:00Z">
+      <w:del w:id="12" w:author="Bohdan Benetskyi" w:date="2017-02-25T11:16:00Z">
         <w:r>
           <w:rPr>
             <w:noProof/>
@@ -857,7 +850,7 @@
                                   </w:rPr>
                                   <w:t xml:space="preserve">Create Region </w:t>
                                 </w:r>
-                                <w:del w:id="15" w:author="Bohdan Benetskyi" w:date="2017-02-22T11:10:00Z">
+                                <w:del w:id="13" w:author="Bohdan Benetskyi" w:date="2017-02-22T11:10:00Z">
                                   <w:r>
                                     <w:rPr>
                                       <w:rFonts w:eastAsia="Times New Roman"/>
@@ -867,7 +860,7 @@
                                     <w:delText>Report</w:delText>
                                   </w:r>
                                 </w:del>
-                                <w:ins w:id="16" w:author="Bohdan Benetskyi" w:date="2017-02-22T11:10:00Z">
+                                <w:ins w:id="14" w:author="Bohdan Benetskyi" w:date="2017-02-22T11:10:00Z">
                                   <w:r>
                                     <w:rPr>
                                       <w:rFonts w:eastAsia="Times New Roman"/>
@@ -1185,11 +1178,11 @@
         <w:pStyle w:val="1"/>
         <w:jc w:val="center"/>
       </w:pPr>
-      <w:bookmarkStart w:id="19" w:name="_Toc472769313"/>
+      <w:bookmarkStart w:id="15" w:name="_Toc472769313"/>
       <w:r>
         <w:t>Create First Worksheet</w:t>
       </w:r>
-      <w:bookmarkEnd w:id="19"/>
+      <w:bookmarkEnd w:id="15"/>
     </w:p>
     <w:p/>
     <w:p/>
@@ -1197,17 +1190,17 @@
       <w:pPr>
         <w:pStyle w:val="2"/>
       </w:pPr>
-      <w:bookmarkStart w:id="20" w:name="_Toc472769314"/>
+      <w:bookmarkStart w:id="16" w:name="_Toc472769314"/>
       <w:r>
         <w:t>Import Data from Excel into Tableau.</w:t>
       </w:r>
-      <w:bookmarkEnd w:id="20"/>
+      <w:bookmarkEnd w:id="16"/>
     </w:p>
     <w:p/>
     <w:p>
       <w:pPr>
         <w:rPr>
-          <w:del w:id="21" w:author="Bohdan Benetskyi" w:date="2017-02-22T10:57:00Z"/>
+          <w:del w:id="17" w:author="Bohdan Benetskyi" w:date="2017-02-22T10:57:00Z"/>
         </w:rPr>
       </w:pPr>
       <w:r>
@@ -1246,7 +1239,7 @@
       <w:r>
         <w:t xml:space="preserve">. </w:t>
       </w:r>
-      <w:del w:id="22" w:author="Bohdan Benetskyi" w:date="2017-02-22T10:57:00Z">
+      <w:del w:id="18" w:author="Bohdan Benetskyi" w:date="2017-02-22T10:57:00Z">
         <w:r>
           <w:delText xml:space="preserve">For example if you want to connect </w:delText>
         </w:r>
@@ -1277,51 +1270,51 @@
     <w:p>
       <w:pPr>
         <w:rPr>
-          <w:del w:id="23" w:author="Bohdan Benetskyi" w:date="2017-02-25T11:15:00Z"/>
-        </w:rPr>
-      </w:pPr>
-      <w:del w:id="24" w:author="Bohdan Benetskyi" w:date="2017-02-22T10:57:00Z">
+          <w:del w:id="19" w:author="Bohdan Benetskyi" w:date="2017-02-25T11:15:00Z"/>
+        </w:rPr>
+      </w:pPr>
+      <w:del w:id="20" w:author="Bohdan Benetskyi" w:date="2017-02-22T10:57:00Z">
         <w:r>
           <w:delText xml:space="preserve">If you click on provided URL link, you will be redirected for downloading official driver from </w:delText>
         </w:r>
-        <w:commentRangeStart w:id="25"/>
-        <w:commentRangeStart w:id="26"/>
+        <w:commentRangeStart w:id="21"/>
+        <w:commentRangeStart w:id="22"/>
         <w:r>
           <w:delText>Tableau</w:delText>
         </w:r>
-        <w:commentRangeEnd w:id="25"/>
+        <w:commentRangeEnd w:id="21"/>
         <w:r>
           <w:rPr>
             <w:rStyle w:val="ab"/>
           </w:rPr>
-          <w:commentReference w:id="25"/>
+          <w:commentReference w:id="21"/>
         </w:r>
       </w:del>
-      <w:commentRangeEnd w:id="26"/>
+      <w:commentRangeEnd w:id="22"/>
       <w:r>
         <w:rPr>
           <w:rStyle w:val="ab"/>
         </w:rPr>
-        <w:commentReference w:id="26"/>
-      </w:r>
-      <w:del w:id="27" w:author="Bohdan Benetskyi" w:date="2017-02-22T10:57:00Z">
+        <w:commentReference w:id="22"/>
+      </w:r>
+      <w:del w:id="23" w:author="Bohdan Benetskyi" w:date="2017-02-22T10:57:00Z">
         <w:r>
           <w:delText>.</w:delText>
         </w:r>
       </w:del>
     </w:p>
-    <w:bookmarkEnd w:id="1"/>
-    <w:p>
-      <w:pPr>
-        <w:rPr>
-          <w:del w:id="28" w:author="Bohdan Benetskyi" w:date="2017-02-25T11:15:00Z"/>
-        </w:rPr>
-      </w:pPr>
-    </w:p>
-    <w:p>
-      <w:pPr>
-        <w:rPr>
-          <w:del w:id="29" w:author="Bohdan Benetskyi" w:date="2017-02-25T11:15:00Z"/>
+    <w:bookmarkEnd w:id="2"/>
+    <w:p>
+      <w:pPr>
+        <w:rPr>
+          <w:del w:id="24" w:author="Bohdan Benetskyi" w:date="2017-02-25T11:15:00Z"/>
+        </w:rPr>
+      </w:pPr>
+    </w:p>
+    <w:p>
+      <w:pPr>
+        <w:rPr>
+          <w:del w:id="25" w:author="Bohdan Benetskyi" w:date="2017-02-25T11:15:00Z"/>
         </w:rPr>
       </w:pPr>
     </w:p>
@@ -1329,7 +1322,7 @@
     <w:p>
       <w:pPr>
         <w:rPr>
-          <w:del w:id="30" w:author="Bohdan Benetskyi" w:date="2017-02-25T11:16:00Z"/>
+          <w:del w:id="26" w:author="Bohdan Benetskyi" w:date="2017-02-25T11:16:00Z"/>
         </w:rPr>
       </w:pPr>
     </w:p>
@@ -1340,24 +1333,26 @@
           <w:lang w:val="en-GB" w:eastAsia="en-GB"/>
         </w:rPr>
       </w:pPr>
-      <w:r>
-        <w:rPr>
-          <w:strike/>
-          <w:rPrChange w:id="31" w:author="Owens, John   Contractor" w:date="2017-02-16T08:35:00Z">
-            <w:rPr/>
-          </w:rPrChange>
-        </w:rPr>
-        <w:t>So</w:t>
-      </w:r>
-      <w:r>
-        <w:t xml:space="preserve"> </w:t>
-      </w:r>
-      <w:ins w:id="32" w:author="Owens, John   Contractor" w:date="2017-02-16T08:35:00Z">
+      <w:del w:id="27" w:author="Bohdan Benetskyi" w:date="2017-02-25T11:27:00Z">
+        <w:r>
+          <w:rPr>
+            <w:strike/>
+            <w:rPrChange w:id="28" w:author="Owens, John   Contractor" w:date="2017-02-16T08:35:00Z">
+              <w:rPr/>
+            </w:rPrChange>
+          </w:rPr>
+          <w:delText>So</w:delText>
+        </w:r>
+        <w:r>
+          <w:delText xml:space="preserve"> </w:delText>
+        </w:r>
+      </w:del>
+      <w:ins w:id="29" w:author="Owens, John   Contractor" w:date="2017-02-16T08:35:00Z">
         <w:r>
           <w:t>T</w:t>
         </w:r>
       </w:ins>
-      <w:del w:id="33" w:author="Owens, John   Contractor" w:date="2017-02-16T08:35:00Z">
+      <w:del w:id="30" w:author="Owens, John   Contractor" w:date="2017-02-16T08:35:00Z">
         <w:r>
           <w:delText>t</w:delText>
         </w:r>
@@ -1368,7 +1363,15 @@
       <w:r>
         <w:t xml:space="preserve"> import data from our template </w:t>
       </w:r>
-      <w:del w:id="34" w:author="Bohdan Benetskyi" w:date="2017-02-25T11:16:00Z">
+      <w:ins w:id="31" w:author="Bohdan Benetskyi" w:date="2017-02-25T11:27:00Z">
+        <w:r>
+          <w:rPr>
+            <w:b/>
+          </w:rPr>
+          <w:t>Source Data\</w:t>
+        </w:r>
+      </w:ins>
+      <w:del w:id="32" w:author="Bohdan Benetskyi" w:date="2017-02-25T11:16:00Z">
         <w:r>
           <w:rPr>
             <w:b/>
@@ -1376,7 +1379,7 @@
           <w:delText>Demo SQL Output</w:delText>
         </w:r>
       </w:del>
-      <w:ins w:id="35" w:author="Bohdan Benetskyi" w:date="2017-02-25T11:16:00Z">
+      <w:ins w:id="33" w:author="Bohdan Benetskyi" w:date="2017-02-25T11:16:00Z">
         <w:r>
           <w:rPr>
             <w:b/>
@@ -1588,7 +1591,7 @@
                                 </w:rPr>
                                 <w:t xml:space="preserve">Create Region </w:t>
                               </w:r>
-                              <w:del w:id="36" w:author="Bohdan Benetskyi" w:date="2017-02-22T11:10:00Z">
+                              <w:del w:id="34" w:author="Bohdan Benetskyi" w:date="2017-02-22T11:10:00Z">
                                 <w:r>
                                   <w:rPr>
                                     <w:rFonts w:eastAsia="Times New Roman"/>
@@ -1598,7 +1601,7 @@
                                   <w:delText>Report</w:delText>
                                 </w:r>
                               </w:del>
-                              <w:ins w:id="37" w:author="Bohdan Benetskyi" w:date="2017-02-22T11:10:00Z">
+                              <w:ins w:id="35" w:author="Bohdan Benetskyi" w:date="2017-02-22T11:10:00Z">
                                 <w:r>
                                   <w:rPr>
                                     <w:rFonts w:eastAsia="Times New Roman"/>
@@ -1899,7 +1902,7 @@
         </w:rPr>
         <w:t xml:space="preserve">Connect-&gt;To a </w:t>
       </w:r>
-      <w:del w:id="38" w:author="Owens, John   Contractor" w:date="2017-02-16T08:34:00Z">
+      <w:del w:id="36" w:author="Owens, John   Contractor" w:date="2017-02-16T08:34:00Z">
         <w:r>
           <w:rPr>
             <w:b/>
@@ -1920,7 +1923,7 @@
           <w:delText>and</w:delText>
         </w:r>
       </w:del>
-      <w:ins w:id="39" w:author="Owens, John   Contractor" w:date="2017-02-16T08:34:00Z">
+      <w:ins w:id="37" w:author="Owens, John   Contractor" w:date="2017-02-16T08:34:00Z">
         <w:r>
           <w:rPr>
             <w:b/>
@@ -1954,20 +1957,22 @@
         </w:rPr>
         <w:t>Excel file.</w:t>
       </w:r>
+      <w:bookmarkStart w:id="38" w:name="_GoBack"/>
+      <w:bookmarkEnd w:id="38"/>
     </w:p>
     <w:p>
       <w:pPr>
         <w:jc w:val="center"/>
         <w:rPr>
-          <w:ins w:id="40" w:author="Bohdan Benetskyi" w:date="2017-02-25T11:16:00Z"/>
+          <w:ins w:id="39" w:author="Bohdan Benetskyi" w:date="2017-02-25T11:16:00Z"/>
           <w:b/>
           <w:lang w:val="en-GB" w:eastAsia="en-GB"/>
         </w:rPr>
-        <w:pPrChange w:id="41" w:author="Bohdan Benetskyi" w:date="2017-02-25T11:16:00Z">
+        <w:pPrChange w:id="40" w:author="Bohdan Benetskyi" w:date="2017-02-25T11:16:00Z">
           <w:pPr/>
         </w:pPrChange>
       </w:pPr>
-      <w:del w:id="42" w:author="Bohdan Benetskyi" w:date="2017-02-25T11:15:00Z">
+      <w:del w:id="41" w:author="Bohdan Benetskyi" w:date="2017-02-25T11:15:00Z">
         <w:r>
           <w:rPr>
             <w:b/>
@@ -1980,16 +1985,16 @@
           </w:pict>
         </w:r>
       </w:del>
-      <w:ins w:id="43" w:author="Bohdan Benetskyi" w:date="2017-02-25T11:16:00Z">
+      <w:ins w:id="42" w:author="Bohdan Benetskyi" w:date="2017-02-25T11:27:00Z">
         <w:r>
           <w:rPr>
             <w:b/>
             <w:lang w:val="en-GB" w:eastAsia="en-GB"/>
           </w:rPr>
           <w:drawing>
-            <wp:inline distT="0" distB="0" distL="0" distR="0" wp14:anchorId="360C8DC9" wp14:editId="69900AE1">
-              <wp:extent cx="4242816" cy="3322524"/>
-              <wp:effectExtent l="0" t="0" r="5715" b="0"/>
+            <wp:inline distT="0" distB="0" distL="0" distR="0" wp14:anchorId="432DAF8E" wp14:editId="708609B7">
+              <wp:extent cx="4686821" cy="3606393"/>
+              <wp:effectExtent l="0" t="0" r="0" b="0"/>
               <wp:docPr id="1" name="Рисунок 1"/>
               <wp:cNvGraphicFramePr>
                 <a:graphicFrameLocks xmlns:a="http://schemas.openxmlformats.org/drawingml/2006/main" noChangeAspect="1"/>
@@ -2010,7 +2015,7 @@
                     <pic:spPr>
                       <a:xfrm>
                         <a:off x="0" y="0"/>
-                        <a:ext cx="4245383" cy="3324534"/>
+                        <a:ext cx="4687826" cy="3607166"/>
                       </a:xfrm>
                       <a:prstGeom prst="rect">
                         <a:avLst/>
@@ -2031,7 +2036,7 @@
           <w:b/>
           <w:lang w:val="en-GB" w:eastAsia="en-GB"/>
         </w:rPr>
-        <w:pPrChange w:id="44" w:author="Bohdan Benetskyi" w:date="2017-02-25T11:16:00Z">
+        <w:pPrChange w:id="43" w:author="Bohdan Benetskyi" w:date="2017-02-25T11:16:00Z">
           <w:pPr/>
         </w:pPrChange>
       </w:pPr>
@@ -2151,7 +2156,7 @@
         </w:rPr>
         <w:t xml:space="preserve">In our example, we </w:t>
       </w:r>
-      <w:del w:id="45" w:author="Owens, John   Contractor" w:date="2017-02-16T08:35:00Z">
+      <w:del w:id="44" w:author="Owens, John   Contractor" w:date="2017-02-16T08:35:00Z">
         <w:r>
           <w:rPr>
             <w:lang w:val="en-GB" w:eastAsia="en-GB"/>
@@ -2159,7 +2164,7 @@
           <w:delText>don't</w:delText>
         </w:r>
       </w:del>
-      <w:ins w:id="46" w:author="Owens, John   Contractor" w:date="2017-02-16T08:35:00Z">
+      <w:ins w:id="45" w:author="Owens, John   Contractor" w:date="2017-02-16T08:35:00Z">
         <w:r>
           <w:rPr>
             <w:lang w:val="en-GB" w:eastAsia="en-GB"/>
@@ -2243,7 +2248,7 @@
         <w:rPr>
           <w:lang w:eastAsia="en-GB"/>
         </w:rPr>
-        <w:pPrChange w:id="47" w:author="Bohdan Benetskyi" w:date="2017-02-22T16:59:00Z">
+        <w:pPrChange w:id="46" w:author="Bohdan Benetskyi" w:date="2017-02-22T16:59:00Z">
           <w:pPr/>
         </w:pPrChange>
       </w:pPr>
@@ -2469,7 +2474,7 @@
                                 </w:rPr>
                                 <w:t xml:space="preserve">Create Region </w:t>
                               </w:r>
-                              <w:del w:id="48" w:author="Bohdan Benetskyi" w:date="2017-02-22T11:10:00Z">
+                              <w:del w:id="47" w:author="Bohdan Benetskyi" w:date="2017-02-22T11:10:00Z">
                                 <w:r>
                                   <w:rPr>
                                     <w:rFonts w:eastAsia="Times New Roman"/>
@@ -2479,7 +2484,7 @@
                                   <w:delText>Report</w:delText>
                                 </w:r>
                               </w:del>
-                              <w:ins w:id="49" w:author="Bohdan Benetskyi" w:date="2017-02-22T11:10:00Z">
+                              <w:ins w:id="48" w:author="Bohdan Benetskyi" w:date="2017-02-22T11:10:00Z">
                                 <w:r>
                                   <w:rPr>
                                     <w:rFonts w:eastAsia="Times New Roman"/>
@@ -2882,7 +2887,7 @@
         <w:rPr>
           <w:lang w:eastAsia="en-GB"/>
         </w:rPr>
-        <w:pPrChange w:id="50" w:author="Bohdan Benetskyi" w:date="2017-02-22T16:59:00Z">
+        <w:pPrChange w:id="49" w:author="Bohdan Benetskyi" w:date="2017-02-22T16:59:00Z">
           <w:pPr>
             <w:pStyle w:val="a4"/>
           </w:pPr>
@@ -3072,7 +3077,7 @@
         <w:rPr>
           <w:lang w:val="en-GB" w:eastAsia="en-GB"/>
         </w:rPr>
-        <w:pPrChange w:id="51" w:author="Bohdan Benetskyi" w:date="2017-02-22T16:59:00Z">
+        <w:pPrChange w:id="50" w:author="Bohdan Benetskyi" w:date="2017-02-22T16:59:00Z">
           <w:pPr/>
         </w:pPrChange>
       </w:pPr>
@@ -3312,7 +3317,7 @@
                                 </w:rPr>
                                 <w:t xml:space="preserve">Create Region </w:t>
                               </w:r>
-                              <w:del w:id="52" w:author="Bohdan Benetskyi" w:date="2017-02-22T11:10:00Z">
+                              <w:del w:id="51" w:author="Bohdan Benetskyi" w:date="2017-02-22T11:10:00Z">
                                 <w:r>
                                   <w:rPr>
                                     <w:rFonts w:eastAsia="Times New Roman"/>
@@ -3322,7 +3327,7 @@
                                   <w:delText>Report</w:delText>
                                 </w:r>
                               </w:del>
-                              <w:ins w:id="53" w:author="Bohdan Benetskyi" w:date="2017-02-22T11:10:00Z">
+                              <w:ins w:id="52" w:author="Bohdan Benetskyi" w:date="2017-02-22T11:10:00Z">
                                 <w:r>
                                   <w:rPr>
                                     <w:rFonts w:eastAsia="Times New Roman"/>
@@ -3598,7 +3603,7 @@
           </mc:Fallback>
         </mc:AlternateContent>
       </w:r>
-      <w:ins w:id="54" w:author="Bohdan Benetskyi" w:date="2017-02-22T11:02:00Z">
+      <w:ins w:id="53" w:author="Bohdan Benetskyi" w:date="2017-02-22T11:02:00Z">
         <w:r>
           <w:rPr>
             <w:lang w:val="en-GB" w:eastAsia="en-GB"/>
@@ -3610,11 +3615,11 @@
     <w:p>
       <w:pPr>
         <w:rPr>
-          <w:del w:id="55" w:author="Bohdan Benetskyi" w:date="2017-02-22T11:03:00Z"/>
+          <w:del w:id="54" w:author="Bohdan Benetskyi" w:date="2017-02-22T11:03:00Z"/>
           <w:lang w:val="en-GB" w:eastAsia="en-GB"/>
         </w:rPr>
       </w:pPr>
-      <w:del w:id="56" w:author="Bohdan Benetskyi" w:date="2017-02-22T11:03:00Z">
+      <w:del w:id="55" w:author="Bohdan Benetskyi" w:date="2017-02-22T11:03:00Z">
         <w:r>
           <w:rPr>
             <w:lang w:val="en-GB" w:eastAsia="en-GB"/>
@@ -3639,30 +3644,30 @@
           </w:rPr>
           <w:delText xml:space="preserve"> newly </w:delText>
         </w:r>
+        <w:commentRangeStart w:id="56"/>
         <w:commentRangeStart w:id="57"/>
-        <w:commentRangeStart w:id="58"/>
         <w:r>
           <w:rPr>
             <w:lang w:val="en-GB" w:eastAsia="en-GB"/>
           </w:rPr>
           <w:delText>created worksheet</w:delText>
         </w:r>
-        <w:commentRangeEnd w:id="57"/>
+        <w:commentRangeEnd w:id="56"/>
         <w:r>
           <w:rPr>
             <w:rStyle w:val="ab"/>
           </w:rPr>
-          <w:commentReference w:id="57"/>
+          <w:commentReference w:id="56"/>
         </w:r>
       </w:del>
-      <w:commentRangeEnd w:id="58"/>
+      <w:commentRangeEnd w:id="57"/>
       <w:r>
         <w:rPr>
           <w:rStyle w:val="ab"/>
         </w:rPr>
-        <w:commentReference w:id="58"/>
-      </w:r>
-      <w:del w:id="59" w:author="Bohdan Benetskyi" w:date="2017-02-22T11:03:00Z">
+        <w:commentReference w:id="57"/>
+      </w:r>
+      <w:del w:id="58" w:author="Bohdan Benetskyi" w:date="2017-02-22T11:03:00Z">
         <w:r>
           <w:rPr>
             <w:lang w:val="en-GB" w:eastAsia="en-GB"/>
@@ -3677,7 +3682,7 @@
         <w:rPr>
           <w:lang w:val="en-GB" w:eastAsia="en-GB"/>
         </w:rPr>
-        <w:pPrChange w:id="60" w:author="Bohdan Benetskyi" w:date="2017-02-22T16:59:00Z">
+        <w:pPrChange w:id="59" w:author="Bohdan Benetskyi" w:date="2017-02-22T16:59:00Z">
           <w:pPr/>
         </w:pPrChange>
       </w:pPr>
@@ -3930,7 +3935,7 @@
                                 </w:rPr>
                                 <w:t xml:space="preserve">Create Region </w:t>
                               </w:r>
-                              <w:del w:id="61" w:author="Bohdan Benetskyi" w:date="2017-02-22T11:10:00Z">
+                              <w:del w:id="60" w:author="Bohdan Benetskyi" w:date="2017-02-22T11:10:00Z">
                                 <w:r>
                                   <w:rPr>
                                     <w:rFonts w:eastAsia="Times New Roman"/>
@@ -3940,7 +3945,7 @@
                                   <w:delText>Report</w:delText>
                                 </w:r>
                               </w:del>
-                              <w:ins w:id="62" w:author="Bohdan Benetskyi" w:date="2017-02-22T11:10:00Z">
+                              <w:ins w:id="61" w:author="Bohdan Benetskyi" w:date="2017-02-22T11:10:00Z">
                                 <w:r>
                                   <w:rPr>
                                     <w:rFonts w:eastAsia="Times New Roman"/>
@@ -4259,14 +4264,14 @@
           <w:lang w:eastAsia="en-GB"/>
         </w:rPr>
       </w:pPr>
-      <w:bookmarkStart w:id="63" w:name="_Toc472769315"/>
+      <w:bookmarkStart w:id="62" w:name="_Toc472769315"/>
       <w:r>
         <w:rPr>
           <w:lang w:eastAsia="en-GB"/>
         </w:rPr>
         <w:t xml:space="preserve">Create Region </w:t>
       </w:r>
-      <w:del w:id="64" w:author="Bohdan Benetskyi" w:date="2017-02-22T11:10:00Z">
+      <w:del w:id="63" w:author="Bohdan Benetskyi" w:date="2017-02-22T11:10:00Z">
         <w:r>
           <w:rPr>
             <w:lang w:eastAsia="en-GB"/>
@@ -4274,8 +4279,8 @@
           <w:delText>Report</w:delText>
         </w:r>
       </w:del>
-      <w:bookmarkEnd w:id="63"/>
-      <w:ins w:id="65" w:author="Bohdan Benetskyi" w:date="2017-02-22T11:10:00Z">
+      <w:bookmarkEnd w:id="62"/>
+      <w:ins w:id="64" w:author="Bohdan Benetskyi" w:date="2017-02-22T11:10:00Z">
         <w:r>
           <w:rPr>
             <w:lang w:eastAsia="en-GB"/>
@@ -4303,14 +4308,21 @@
         </w:rPr>
         <w:t xml:space="preserve">Here we will create main </w:t>
       </w:r>
+      <w:commentRangeStart w:id="65"/>
       <w:commentRangeStart w:id="66"/>
-      <w:commentRangeStart w:id="67"/>
-      <w:del w:id="68" w:author="Bohdan Benetskyi" w:date="2017-02-22T11:08:00Z">
+      <w:del w:id="67" w:author="Bohdan Benetskyi" w:date="2017-02-22T11:08:00Z">
         <w:r>
           <w:rPr>
             <w:lang w:eastAsia="en-GB"/>
           </w:rPr>
           <w:delText>Report</w:delText>
+        </w:r>
+        <w:commentRangeEnd w:id="65"/>
+        <w:r>
+          <w:rPr>
+            <w:rStyle w:val="ab"/>
+          </w:rPr>
+          <w:commentReference w:id="65"/>
         </w:r>
         <w:commentRangeEnd w:id="66"/>
         <w:r>
@@ -4319,13 +4331,6 @@
           </w:rPr>
           <w:commentReference w:id="66"/>
         </w:r>
-        <w:commentRangeEnd w:id="67"/>
-        <w:r>
-          <w:rPr>
-            <w:rStyle w:val="ab"/>
-          </w:rPr>
-          <w:commentReference w:id="67"/>
-        </w:r>
         <w:r>
           <w:rPr>
             <w:lang w:eastAsia="en-GB"/>
@@ -4333,7 +4338,7 @@
           <w:delText xml:space="preserve"> </w:delText>
         </w:r>
       </w:del>
-      <w:ins w:id="69" w:author="Bohdan Benetskyi" w:date="2017-02-22T11:08:00Z">
+      <w:ins w:id="68" w:author="Bohdan Benetskyi" w:date="2017-02-22T11:08:00Z">
         <w:r>
           <w:rPr>
             <w:lang w:eastAsia="en-GB"/>
@@ -4371,7 +4376,7 @@
       <w:pPr>
         <w:rPr>
           <w:lang w:val="uk-UA" w:eastAsia="en-GB"/>
-          <w:rPrChange w:id="70" w:author="Bohdan Benetskyi" w:date="2017-02-22T11:17:00Z">
+          <w:rPrChange w:id="69" w:author="Bohdan Benetskyi" w:date="2017-02-22T11:17:00Z">
             <w:rPr>
               <w:lang w:eastAsia="en-GB"/>
             </w:rPr>
@@ -4472,7 +4477,7 @@
         <w:rPr>
           <w:lang w:eastAsia="en-GB"/>
         </w:rPr>
-        <w:pPrChange w:id="71" w:author="Bohdan Benetskyi" w:date="2017-02-22T16:59:00Z">
+        <w:pPrChange w:id="70" w:author="Bohdan Benetskyi" w:date="2017-02-22T16:59:00Z">
           <w:pPr/>
         </w:pPrChange>
       </w:pPr>
@@ -4540,7 +4545,7 @@
         </w:rPr>
         <w:t xml:space="preserve">Let’s create </w:t>
       </w:r>
-      <w:ins w:id="72" w:author="Owens, John   Contractor" w:date="2017-02-16T08:36:00Z">
+      <w:ins w:id="71" w:author="Owens, John   Contractor" w:date="2017-02-16T08:36:00Z">
         <w:r>
           <w:rPr>
             <w:lang w:eastAsia="en-GB"/>
@@ -4605,7 +4610,7 @@
         </w:rPr>
         <w:t xml:space="preserve"> </w:t>
       </w:r>
-      <w:del w:id="73" w:author="Owens, John   Contractor" w:date="2017-02-16T08:36:00Z">
+      <w:del w:id="72" w:author="Owens, John   Contractor" w:date="2017-02-16T08:36:00Z">
         <w:r>
           <w:rPr>
             <w:lang w:eastAsia="en-GB"/>
@@ -4613,7 +4618,7 @@
           <w:delText xml:space="preserve">Let’s </w:delText>
         </w:r>
       </w:del>
-      <w:ins w:id="74" w:author="Owens, John   Contractor" w:date="2017-02-16T08:36:00Z">
+      <w:ins w:id="73" w:author="Owens, John   Contractor" w:date="2017-02-16T08:36:00Z">
         <w:r>
           <w:rPr>
             <w:lang w:eastAsia="en-GB"/>
@@ -4881,7 +4886,7 @@
                                 </w:rPr>
                                 <w:t xml:space="preserve">Create Region </w:t>
                               </w:r>
-                              <w:del w:id="75" w:author="Bohdan Benetskyi" w:date="2017-02-22T11:10:00Z">
+                              <w:del w:id="74" w:author="Bohdan Benetskyi" w:date="2017-02-22T11:10:00Z">
                                 <w:r>
                                   <w:rPr>
                                     <w:rFonts w:eastAsia="Times New Roman"/>
@@ -4891,7 +4896,7 @@
                                   <w:delText>Report</w:delText>
                                 </w:r>
                               </w:del>
-                              <w:ins w:id="76" w:author="Bohdan Benetskyi" w:date="2017-02-22T11:10:00Z">
+                              <w:ins w:id="75" w:author="Bohdan Benetskyi" w:date="2017-02-22T11:10:00Z">
                                 <w:r>
                                   <w:rPr>
                                     <w:rFonts w:eastAsia="Times New Roman"/>
@@ -5043,7 +5048,7 @@
                           </pic:cNvPicPr>
                         </pic:nvPicPr>
                         <pic:blipFill>
-                          <a:blip r:embed="rId27"/>
+                          <a:blip r:embed="rId26"/>
                           <a:stretch>
                             <a:fillRect/>
                           </a:stretch>
@@ -5285,19 +5290,19 @@
         </w:rPr>
         <w:t xml:space="preserve">as illustrated </w:t>
       </w:r>
-      <w:commentRangeStart w:id="77"/>
+      <w:commentRangeStart w:id="76"/>
       <w:r>
         <w:rPr>
           <w:lang w:eastAsia="en-GB"/>
         </w:rPr>
         <w:t>below</w:t>
       </w:r>
-      <w:commentRangeEnd w:id="77"/>
+      <w:commentRangeEnd w:id="76"/>
       <w:r>
         <w:rPr>
           <w:rStyle w:val="ab"/>
         </w:rPr>
-        <w:commentReference w:id="77"/>
+        <w:commentReference w:id="76"/>
       </w:r>
       <w:r>
         <w:rPr>
@@ -5416,7 +5421,7 @@
         <w:rPr>
           <w:rStyle w:val="ab"/>
         </w:rPr>
-        <w:commentReference w:id="78"/>
+        <w:commentReference w:id="77"/>
       </w:r>
     </w:p>
     <w:p>
@@ -5630,7 +5635,7 @@
                                 </w:rPr>
                                 <w:t xml:space="preserve">Create Region </w:t>
                               </w:r>
-                              <w:del w:id="79" w:author="Bohdan Benetskyi" w:date="2017-02-22T11:11:00Z">
+                              <w:del w:id="78" w:author="Bohdan Benetskyi" w:date="2017-02-22T11:11:00Z">
                                 <w:r>
                                   <w:rPr>
                                     <w:rFonts w:eastAsia="Times New Roman"/>
@@ -5640,7 +5645,7 @@
                                   <w:delText>Report</w:delText>
                                 </w:r>
                               </w:del>
-                              <w:ins w:id="80" w:author="Bohdan Benetskyi" w:date="2017-02-22T11:11:00Z">
+                              <w:ins w:id="79" w:author="Bohdan Benetskyi" w:date="2017-02-22T11:11:00Z">
                                 <w:r>
                                   <w:rPr>
                                     <w:rFonts w:eastAsia="Times New Roman"/>
@@ -5792,7 +5797,7 @@
                           </pic:cNvPicPr>
                         </pic:nvPicPr>
                         <pic:blipFill>
-                          <a:blip r:embed="rId27"/>
+                          <a:blip r:embed="rId26"/>
                           <a:stretch>
                             <a:fillRect/>
                           </a:stretch>
@@ -5957,7 +5962,7 @@
         </w:rPr>
         <w:t xml:space="preserve">At our Region </w:t>
       </w:r>
-      <w:del w:id="81" w:author="Bohdan Benetskyi" w:date="2017-02-22T11:10:00Z">
+      <w:del w:id="80" w:author="Bohdan Benetskyi" w:date="2017-02-22T11:10:00Z">
         <w:r>
           <w:rPr>
             <w:lang w:eastAsia="en-GB"/>
@@ -5965,7 +5970,7 @@
           <w:delText>Report</w:delText>
         </w:r>
       </w:del>
-      <w:ins w:id="82" w:author="Bohdan Benetskyi" w:date="2017-02-22T11:10:00Z">
+      <w:ins w:id="81" w:author="Bohdan Benetskyi" w:date="2017-02-22T11:10:00Z">
         <w:r>
           <w:rPr>
             <w:lang w:eastAsia="en-GB"/>
@@ -6001,7 +6006,7 @@
         <w:rPr>
           <w:lang w:eastAsia="en-GB"/>
         </w:rPr>
-        <w:pPrChange w:id="83" w:author="Bohdan Benetskyi" w:date="2017-02-22T16:59:00Z">
+        <w:pPrChange w:id="82" w:author="Bohdan Benetskyi" w:date="2017-02-22T16:59:00Z">
           <w:pPr>
             <w:ind w:left="1440" w:firstLine="720"/>
           </w:pPr>
@@ -6089,7 +6094,7 @@
         </w:rPr>
         <w:t xml:space="preserve">and </w:t>
       </w:r>
-      <w:commentRangeStart w:id="84"/>
+      <w:commentRangeStart w:id="83"/>
       <w:r>
         <w:rPr>
           <w:b/>
@@ -6097,12 +6102,12 @@
         </w:rPr>
         <w:t>Rgn Nm</w:t>
       </w:r>
-      <w:commentRangeEnd w:id="84"/>
+      <w:commentRangeEnd w:id="83"/>
       <w:r>
         <w:rPr>
           <w:rStyle w:val="ab"/>
         </w:rPr>
-        <w:commentReference w:id="84"/>
+        <w:commentReference w:id="83"/>
       </w:r>
       <w:r>
         <w:rPr>
@@ -6143,7 +6148,7 @@
         <w:rPr>
           <w:lang w:eastAsia="en-GB"/>
         </w:rPr>
-        <w:pPrChange w:id="85" w:author="Bohdan Benetskyi" w:date="2017-02-22T16:59:00Z">
+        <w:pPrChange w:id="84" w:author="Bohdan Benetskyi" w:date="2017-02-22T16:59:00Z">
           <w:pPr/>
         </w:pPrChange>
       </w:pPr>
@@ -6362,7 +6367,7 @@
                                 </w:rPr>
                                 <w:t xml:space="preserve">Create Region </w:t>
                               </w:r>
-                              <w:del w:id="86" w:author="Bohdan Benetskyi" w:date="2017-02-22T11:11:00Z">
+                              <w:del w:id="85" w:author="Bohdan Benetskyi" w:date="2017-02-22T11:11:00Z">
                                 <w:r>
                                   <w:rPr>
                                     <w:rFonts w:eastAsia="Times New Roman"/>
@@ -6372,7 +6377,7 @@
                                   <w:delText>Report</w:delText>
                                 </w:r>
                               </w:del>
-                              <w:ins w:id="87" w:author="Bohdan Benetskyi" w:date="2017-02-22T11:11:00Z">
+                              <w:ins w:id="86" w:author="Bohdan Benetskyi" w:date="2017-02-22T11:11:00Z">
                                 <w:r>
                                   <w:rPr>
                                     <w:rFonts w:eastAsia="Times New Roman"/>
@@ -6757,7 +6762,7 @@
         <w:rPr>
           <w:lang w:eastAsia="en-GB"/>
         </w:rPr>
-        <w:pPrChange w:id="88" w:author="Bohdan Benetskyi" w:date="2017-02-22T16:59:00Z">
+        <w:pPrChange w:id="87" w:author="Bohdan Benetskyi" w:date="2017-02-22T16:59:00Z">
           <w:pPr/>
         </w:pPrChange>
       </w:pPr>
@@ -6805,7 +6810,7 @@
         <w:rPr>
           <w:lang w:eastAsia="en-GB"/>
         </w:rPr>
-        <w:pPrChange w:id="89" w:author="Bohdan Benetskyi" w:date="2017-02-22T16:59:00Z">
+        <w:pPrChange w:id="88" w:author="Bohdan Benetskyi" w:date="2017-02-22T16:59:00Z">
           <w:pPr/>
         </w:pPrChange>
       </w:pPr>
@@ -6819,19 +6824,19 @@
           </v:shape>
         </w:pict>
       </w:r>
-      <w:commentRangeStart w:id="90"/>
+      <w:commentRangeStart w:id="89"/>
       <w:r>
         <w:rPr>
           <w:rStyle w:val="ab"/>
         </w:rPr>
-        <w:commentReference w:id="91"/>
-      </w:r>
-      <w:commentRangeEnd w:id="90"/>
+        <w:commentReference w:id="90"/>
+      </w:r>
+      <w:commentRangeEnd w:id="89"/>
       <w:r>
         <w:rPr>
           <w:rStyle w:val="ab"/>
         </w:rPr>
-        <w:commentReference w:id="90"/>
+        <w:commentReference w:id="89"/>
       </w:r>
     </w:p>
     <w:p>
@@ -7038,7 +7043,7 @@
                                 </w:rPr>
                                 <w:t xml:space="preserve">Create Region </w:t>
                               </w:r>
-                              <w:del w:id="92" w:author="Bohdan Benetskyi" w:date="2017-02-22T11:11:00Z">
+                              <w:del w:id="91" w:author="Bohdan Benetskyi" w:date="2017-02-22T11:11:00Z">
                                 <w:r>
                                   <w:rPr>
                                     <w:rFonts w:eastAsia="Times New Roman"/>
@@ -7048,7 +7053,7 @@
                                   <w:delText>Report</w:delText>
                                 </w:r>
                               </w:del>
-                              <w:ins w:id="93" w:author="Bohdan Benetskyi" w:date="2017-02-22T11:11:00Z">
+                              <w:ins w:id="92" w:author="Bohdan Benetskyi" w:date="2017-02-22T11:11:00Z">
                                 <w:r>
                                   <w:rPr>
                                     <w:rFonts w:eastAsia="Times New Roman"/>
@@ -7200,7 +7205,7 @@
                           </pic:cNvPicPr>
                         </pic:nvPicPr>
                         <pic:blipFill>
-                          <a:blip r:embed="rId27"/>
+                          <a:blip r:embed="rId26"/>
                           <a:stretch>
                             <a:fillRect/>
                           </a:stretch>
@@ -7479,7 +7484,7 @@
         </w:rPr>
         <w:t xml:space="preserve">Drag &amp; drop predefined condition </w:t>
       </w:r>
-      <w:commentRangeStart w:id="94"/>
+      <w:commentRangeStart w:id="93"/>
       <w:r>
         <w:rPr>
           <w:b/>
@@ -7487,12 +7492,12 @@
         </w:rPr>
         <w:t xml:space="preserve">Measure Values </w:t>
       </w:r>
-      <w:commentRangeEnd w:id="94"/>
+      <w:commentRangeEnd w:id="93"/>
       <w:r>
         <w:rPr>
           <w:rStyle w:val="ab"/>
         </w:rPr>
-        <w:commentReference w:id="94"/>
+        <w:commentReference w:id="93"/>
       </w:r>
       <w:r>
         <w:rPr>
@@ -7519,7 +7524,7 @@
         </w:rPr>
         <w:t>(we</w:t>
       </w:r>
-      <w:ins w:id="95" w:author="Owens, John   Contractor" w:date="2017-02-16T08:37:00Z">
+      <w:ins w:id="94" w:author="Owens, John   Contractor" w:date="2017-02-16T08:37:00Z">
         <w:r>
           <w:rPr>
             <w:lang w:eastAsia="en-GB"/>
@@ -7527,7 +7532,7 @@
           <w:t xml:space="preserve"> will</w:t>
         </w:r>
       </w:ins>
-      <w:del w:id="96" w:author="Owens, John   Contractor" w:date="2017-02-16T08:37:00Z">
+      <w:del w:id="95" w:author="Owens, John   Contractor" w:date="2017-02-16T08:37:00Z">
         <w:r>
           <w:rPr>
             <w:lang w:eastAsia="en-GB"/>
@@ -7731,7 +7736,7 @@
           <w:noProof/>
           <w:lang w:val="en-GB" w:eastAsia="en-GB"/>
         </w:rPr>
-        <w:pPrChange w:id="97" w:author="Bohdan Benetskyi" w:date="2017-02-22T16:59:00Z">
+        <w:pPrChange w:id="96" w:author="Bohdan Benetskyi" w:date="2017-02-22T16:59:00Z">
           <w:pPr/>
         </w:pPrChange>
       </w:pPr>
@@ -8083,7 +8088,7 @@
                                 </w:rPr>
                                 <w:t xml:space="preserve">Create Region </w:t>
                               </w:r>
-                              <w:del w:id="98" w:author="Bohdan Benetskyi" w:date="2017-02-22T11:11:00Z">
+                              <w:del w:id="97" w:author="Bohdan Benetskyi" w:date="2017-02-22T11:11:00Z">
                                 <w:r>
                                   <w:rPr>
                                     <w:rFonts w:eastAsia="Times New Roman"/>
@@ -8093,7 +8098,7 @@
                                   <w:delText>Report</w:delText>
                                 </w:r>
                               </w:del>
-                              <w:ins w:id="99" w:author="Bohdan Benetskyi" w:date="2017-02-22T11:11:00Z">
+                              <w:ins w:id="98" w:author="Bohdan Benetskyi" w:date="2017-02-22T11:11:00Z">
                                 <w:r>
                                   <w:rPr>
                                     <w:rFonts w:eastAsia="Times New Roman"/>
@@ -8245,7 +8250,7 @@
                           </pic:cNvPicPr>
                         </pic:nvPicPr>
                         <pic:blipFill>
-                          <a:blip r:embed="rId27"/>
+                          <a:blip r:embed="rId26"/>
                           <a:stretch>
                             <a:fillRect/>
                           </a:stretch>
@@ -8404,11 +8409,11 @@
           <w:noProof/>
           <w:lang w:val="en-GB" w:eastAsia="en-GB"/>
         </w:rPr>
-        <w:pPrChange w:id="100" w:author="Bohdan Benetskyi" w:date="2017-02-22T16:59:00Z">
+        <w:pPrChange w:id="99" w:author="Bohdan Benetskyi" w:date="2017-02-22T16:59:00Z">
           <w:pPr/>
         </w:pPrChange>
       </w:pPr>
-      <w:ins w:id="101" w:author="Bohdan Benetskyi" w:date="2017-02-25T11:17:00Z">
+      <w:ins w:id="100" w:author="Bohdan Benetskyi" w:date="2017-02-25T11:17:00Z">
         <w:r>
           <w:rPr>
             <w:noProof/>
@@ -8607,7 +8612,7 @@
                                   </w:rPr>
                                   <w:t xml:space="preserve">Create Region </w:t>
                                 </w:r>
-                                <w:del w:id="102" w:author="Bohdan Benetskyi" w:date="2017-02-22T11:11:00Z">
+                                <w:del w:id="101" w:author="Bohdan Benetskyi" w:date="2017-02-22T11:11:00Z">
                                   <w:r>
                                     <w:rPr>
                                       <w:rFonts w:eastAsia="Times New Roman"/>
@@ -8617,7 +8622,7 @@
                                     <w:delText>Report</w:delText>
                                   </w:r>
                                 </w:del>
-                                <w:ins w:id="103" w:author="Bohdan Benetskyi" w:date="2017-02-22T11:11:00Z">
+                                <w:ins w:id="102" w:author="Bohdan Benetskyi" w:date="2017-02-22T11:11:00Z">
                                   <w:r>
                                     <w:rPr>
                                       <w:rFonts w:eastAsia="Times New Roman"/>
@@ -8769,7 +8774,7 @@
                             </pic:cNvPicPr>
                           </pic:nvPicPr>
                           <pic:blipFill>
-                            <a:blip r:embed="rId27"/>
+                            <a:blip r:embed="rId26"/>
                             <a:stretch>
                               <a:fillRect/>
                             </a:stretch>
@@ -9081,7 +9086,7 @@
         <w:rPr>
           <w:lang w:eastAsia="en-GB"/>
         </w:rPr>
-        <w:pPrChange w:id="106" w:author="Bohdan Benetskyi" w:date="2017-02-22T16:59:00Z">
+        <w:pPrChange w:id="103" w:author="Bohdan Benetskyi" w:date="2017-02-22T16:59:00Z">
           <w:pPr/>
         </w:pPrChange>
       </w:pPr>
@@ -9342,7 +9347,7 @@
                                 </w:rPr>
                                 <w:t xml:space="preserve">Create Region </w:t>
                               </w:r>
-                              <w:del w:id="107" w:author="Bohdan Benetskyi" w:date="2017-02-22T11:11:00Z">
+                              <w:del w:id="104" w:author="Bohdan Benetskyi" w:date="2017-02-22T11:11:00Z">
                                 <w:r>
                                   <w:rPr>
                                     <w:rFonts w:eastAsia="Times New Roman"/>
@@ -9352,7 +9357,7 @@
                                   <w:delText>Report</w:delText>
                                 </w:r>
                               </w:del>
-                              <w:ins w:id="108" w:author="Bohdan Benetskyi" w:date="2017-02-22T11:11:00Z">
+                              <w:ins w:id="105" w:author="Bohdan Benetskyi" w:date="2017-02-22T11:11:00Z">
                                 <w:r>
                                   <w:rPr>
                                     <w:rFonts w:eastAsia="Times New Roman"/>
@@ -9692,7 +9697,7 @@
         <w:rPr>
           <w:lang w:eastAsia="en-GB"/>
         </w:rPr>
-        <w:pPrChange w:id="109" w:author="Bohdan Benetskyi" w:date="2017-02-22T16:59:00Z">
+        <w:pPrChange w:id="106" w:author="Bohdan Benetskyi" w:date="2017-02-22T16:59:00Z">
           <w:pPr/>
         </w:pPrChange>
       </w:pPr>
@@ -9808,7 +9813,7 @@
         <w:rPr>
           <w:lang w:eastAsia="en-GB"/>
         </w:rPr>
-        <w:pPrChange w:id="110" w:author="Bohdan Benetskyi" w:date="2017-02-22T16:59:00Z">
+        <w:pPrChange w:id="107" w:author="Bohdan Benetskyi" w:date="2017-02-22T16:59:00Z">
           <w:pPr/>
         </w:pPrChange>
       </w:pPr>
@@ -9896,7 +9901,7 @@
         </w:rPr>
         <w:t xml:space="preserve">Region </w:t>
       </w:r>
-      <w:del w:id="111" w:author="Bohdan Benetskyi" w:date="2017-02-22T11:10:00Z">
+      <w:del w:id="108" w:author="Bohdan Benetskyi" w:date="2017-02-22T11:10:00Z">
         <w:r>
           <w:rPr>
             <w:b/>
@@ -9905,7 +9910,7 @@
           <w:delText>Report</w:delText>
         </w:r>
       </w:del>
-      <w:ins w:id="112" w:author="Bohdan Benetskyi" w:date="2017-02-22T11:10:00Z">
+      <w:ins w:id="109" w:author="Bohdan Benetskyi" w:date="2017-02-22T11:10:00Z">
         <w:r>
           <w:rPr>
             <w:b/>
@@ -10151,7 +10156,7 @@
                                 </w:rPr>
                                 <w:t xml:space="preserve">Create Region </w:t>
                               </w:r>
-                              <w:del w:id="113" w:author="Bohdan Benetskyi" w:date="2017-02-22T11:11:00Z">
+                              <w:del w:id="110" w:author="Bohdan Benetskyi" w:date="2017-02-22T11:11:00Z">
                                 <w:r>
                                   <w:rPr>
                                     <w:rFonts w:eastAsia="Times New Roman"/>
@@ -10161,7 +10166,7 @@
                                   <w:delText>Report</w:delText>
                                 </w:r>
                               </w:del>
-                              <w:ins w:id="114" w:author="Bohdan Benetskyi" w:date="2017-02-22T11:11:00Z">
+                              <w:ins w:id="111" w:author="Bohdan Benetskyi" w:date="2017-02-22T11:11:00Z">
                                 <w:r>
                                   <w:rPr>
                                     <w:rFonts w:eastAsia="Times New Roman"/>
@@ -10313,7 +10318,7 @@
                           </pic:cNvPicPr>
                         </pic:nvPicPr>
                         <pic:blipFill>
-                          <a:blip r:embed="rId27"/>
+                          <a:blip r:embed="rId26"/>
                           <a:stretch>
                             <a:fillRect/>
                           </a:stretch>
@@ -10334,7 +10339,7 @@
                           <pic:cNvPicPr/>
                         </pic:nvPicPr>
                         <pic:blipFill>
-                          <a:blip r:embed="rId27"/>
+                          <a:blip r:embed="rId26"/>
                           <a:stretch>
                             <a:fillRect/>
                           </a:stretch>
@@ -10497,14 +10502,14 @@
           <w:lang w:eastAsia="en-GB"/>
         </w:rPr>
       </w:pPr>
-      <w:bookmarkStart w:id="115" w:name="_Toc472769316"/>
+      <w:bookmarkStart w:id="112" w:name="_Toc472769316"/>
       <w:r>
         <w:rPr>
           <w:lang w:eastAsia="en-GB"/>
         </w:rPr>
         <w:t>Create Bar Chart</w:t>
       </w:r>
-      <w:bookmarkEnd w:id="115"/>
+      <w:bookmarkEnd w:id="112"/>
     </w:p>
     <w:p>
       <w:pPr>
@@ -10593,7 +10598,7 @@
         <w:rPr>
           <w:lang w:eastAsia="en-GB"/>
         </w:rPr>
-        <w:pPrChange w:id="116" w:author="Bohdan Benetskyi" w:date="2017-02-22T16:59:00Z">
+        <w:pPrChange w:id="113" w:author="Bohdan Benetskyi" w:date="2017-02-22T16:59:00Z">
           <w:pPr/>
         </w:pPrChange>
       </w:pPr>
@@ -10945,7 +10950,7 @@
                                 </w:rPr>
                                 <w:t xml:space="preserve">Create Region </w:t>
                               </w:r>
-                              <w:del w:id="117" w:author="Bohdan Benetskyi" w:date="2017-02-22T11:11:00Z">
+                              <w:del w:id="114" w:author="Bohdan Benetskyi" w:date="2017-02-22T11:11:00Z">
                                 <w:r>
                                   <w:rPr>
                                     <w:rFonts w:eastAsia="Times New Roman"/>
@@ -10955,7 +10960,7 @@
                                   <w:delText>Report</w:delText>
                                 </w:r>
                               </w:del>
-                              <w:ins w:id="118" w:author="Bohdan Benetskyi" w:date="2017-02-22T11:11:00Z">
+                              <w:ins w:id="115" w:author="Bohdan Benetskyi" w:date="2017-02-22T11:11:00Z">
                                 <w:r>
                                   <w:rPr>
                                     <w:rFonts w:eastAsia="Times New Roman"/>
@@ -11107,7 +11112,7 @@
                           </pic:cNvPicPr>
                         </pic:nvPicPr>
                         <pic:blipFill>
-                          <a:blip r:embed="rId27"/>
+                          <a:blip r:embed="rId26"/>
                           <a:stretch>
                             <a:fillRect/>
                           </a:stretch>
@@ -11128,7 +11133,7 @@
                           <pic:cNvPicPr/>
                         </pic:nvPicPr>
                         <pic:blipFill>
-                          <a:blip r:embed="rId27"/>
+                          <a:blip r:embed="rId26"/>
                           <a:stretch>
                             <a:fillRect/>
                           </a:stretch>
@@ -11355,7 +11360,7 @@
         <w:rPr>
           <w:rStyle w:val="ab"/>
         </w:rPr>
-        <w:commentReference w:id="119"/>
+        <w:commentReference w:id="116"/>
       </w:r>
     </w:p>
     <w:p>
@@ -11925,7 +11930,7 @@
                                 </w:rPr>
                                 <w:t xml:space="preserve">Create Region </w:t>
                               </w:r>
-                              <w:del w:id="120" w:author="Bohdan Benetskyi" w:date="2017-02-22T11:11:00Z">
+                              <w:del w:id="117" w:author="Bohdan Benetskyi" w:date="2017-02-22T11:11:00Z">
                                 <w:r>
                                   <w:rPr>
                                     <w:rFonts w:eastAsia="Times New Roman"/>
@@ -11935,7 +11940,7 @@
                                   <w:delText>Report</w:delText>
                                 </w:r>
                               </w:del>
-                              <w:ins w:id="121" w:author="Bohdan Benetskyi" w:date="2017-02-22T11:11:00Z">
+                              <w:ins w:id="118" w:author="Bohdan Benetskyi" w:date="2017-02-22T11:11:00Z">
                                 <w:r>
                                   <w:rPr>
                                     <w:rFonts w:eastAsia="Times New Roman"/>
@@ -12087,7 +12092,7 @@
                           </pic:cNvPicPr>
                         </pic:nvPicPr>
                         <pic:blipFill>
-                          <a:blip r:embed="rId27"/>
+                          <a:blip r:embed="rId26"/>
                           <a:stretch>
                             <a:fillRect/>
                           </a:stretch>
@@ -12108,7 +12113,7 @@
                           <pic:cNvPicPr/>
                         </pic:nvPicPr>
                         <pic:blipFill>
-                          <a:blip r:embed="rId27"/>
+                          <a:blip r:embed="rId26"/>
                           <a:stretch>
                             <a:fillRect/>
                           </a:stretch>
@@ -12295,16 +12300,14 @@
           <w:lang w:eastAsia="en-GB"/>
         </w:rPr>
       </w:pPr>
-      <w:bookmarkStart w:id="122" w:name="_Toc472769317"/>
+      <w:bookmarkStart w:id="119" w:name="_Toc472769317"/>
       <w:r>
         <w:rPr>
           <w:lang w:eastAsia="en-GB"/>
         </w:rPr>
         <w:t>Create Pie Chart</w:t>
       </w:r>
-      <w:bookmarkStart w:id="123" w:name="_GoBack"/>
-      <w:bookmarkEnd w:id="122"/>
-      <w:bookmarkEnd w:id="123"/>
+      <w:bookmarkEnd w:id="119"/>
     </w:p>
     <w:p>
       <w:pPr>
@@ -12351,7 +12354,7 @@
         <w:rPr>
           <w:lang w:eastAsia="en-GB"/>
         </w:rPr>
-        <w:pPrChange w:id="124" w:author="Bohdan Benetskyi" w:date="2017-02-22T16:59:00Z">
+        <w:pPrChange w:id="120" w:author="Bohdan Benetskyi" w:date="2017-02-22T16:59:00Z">
           <w:pPr/>
         </w:pPrChange>
       </w:pPr>
@@ -12436,11 +12439,11 @@
         <w:rPr>
           <w:lang w:eastAsia="en-GB"/>
         </w:rPr>
-        <w:pPrChange w:id="125" w:author="Bohdan Benetskyi" w:date="2017-02-22T16:58:00Z">
+        <w:pPrChange w:id="121" w:author="Bohdan Benetskyi" w:date="2017-02-22T16:58:00Z">
           <w:pPr/>
         </w:pPrChange>
       </w:pPr>
-      <w:ins w:id="126" w:author="Bohdan Benetskyi" w:date="2017-02-22T16:58:00Z">
+      <w:ins w:id="122" w:author="Bohdan Benetskyi" w:date="2017-02-22T16:58:00Z">
         <w:r>
           <w:rPr>
             <w:lang w:val="uk-UA" w:eastAsia="en-GB"/>
@@ -12663,7 +12666,7 @@
                                 </w:rPr>
                                 <w:t xml:space="preserve">Create Region </w:t>
                               </w:r>
-                              <w:del w:id="127" w:author="Bohdan Benetskyi" w:date="2017-02-22T11:11:00Z">
+                              <w:del w:id="123" w:author="Bohdan Benetskyi" w:date="2017-02-22T11:11:00Z">
                                 <w:r>
                                   <w:rPr>
                                     <w:rFonts w:eastAsia="Times New Roman"/>
@@ -12673,7 +12676,7 @@
                                   <w:delText>Report</w:delText>
                                 </w:r>
                               </w:del>
-                              <w:ins w:id="128" w:author="Bohdan Benetskyi" w:date="2017-02-22T11:11:00Z">
+                              <w:ins w:id="124" w:author="Bohdan Benetskyi" w:date="2017-02-22T11:11:00Z">
                                 <w:r>
                                   <w:rPr>
                                     <w:rFonts w:eastAsia="Times New Roman"/>
@@ -12825,7 +12828,7 @@
                           </pic:cNvPicPr>
                         </pic:nvPicPr>
                         <pic:blipFill>
-                          <a:blip r:embed="rId27"/>
+                          <a:blip r:embed="rId26"/>
                           <a:stretch>
                             <a:fillRect/>
                           </a:stretch>
@@ -12846,7 +12849,7 @@
                           <pic:cNvPicPr/>
                         </pic:nvPicPr>
                         <pic:blipFill>
-                          <a:blip r:embed="rId27"/>
+                          <a:blip r:embed="rId26"/>
                           <a:stretch>
                             <a:fillRect/>
                           </a:stretch>
@@ -12867,7 +12870,7 @@
                           <pic:cNvPicPr/>
                         </pic:nvPicPr>
                         <pic:blipFill>
-                          <a:blip r:embed="rId27"/>
+                          <a:blip r:embed="rId26"/>
                           <a:stretch>
                             <a:fillRect/>
                           </a:stretch>
@@ -13037,7 +13040,7 @@
         <w:rPr>
           <w:lang w:eastAsia="en-GB"/>
         </w:rPr>
-        <w:pPrChange w:id="129" w:author="Owens, John   Contractor" w:date="2017-02-16T08:40:00Z">
+        <w:pPrChange w:id="125" w:author="Owens, John   Contractor" w:date="2017-02-16T08:40:00Z">
           <w:pPr>
             <w:ind w:firstLine="720"/>
           </w:pPr>
@@ -13128,7 +13131,7 @@
           <w:b/>
           <w:lang w:eastAsia="en-GB"/>
         </w:rPr>
-        <w:pPrChange w:id="130" w:author="Bohdan Benetskyi" w:date="2017-02-25T10:17:00Z">
+        <w:pPrChange w:id="126" w:author="Bohdan Benetskyi" w:date="2017-02-25T10:17:00Z">
           <w:pPr/>
         </w:pPrChange>
       </w:pPr>
@@ -13147,13 +13150,13 @@
         <w:rPr>
           <w:rStyle w:val="ab"/>
         </w:rPr>
-        <w:commentReference w:id="131"/>
+        <w:commentReference w:id="127"/>
       </w:r>
       <w:r>
         <w:rPr>
           <w:rStyle w:val="ab"/>
         </w:rPr>
-        <w:commentReference w:id="132"/>
+        <w:commentReference w:id="128"/>
       </w:r>
     </w:p>
     <w:p>
@@ -13174,13 +13177,13 @@
       <w:pPr>
         <w:pStyle w:val="2"/>
         <w:rPr>
-          <w:del w:id="133" w:author="Bohdan Benetskyi" w:date="2017-02-25T10:19:00Z"/>
-        </w:rPr>
-        <w:pPrChange w:id="134" w:author="Bohdan Benetskyi" w:date="2017-02-25T10:19:00Z">
+          <w:del w:id="129" w:author="Bohdan Benetskyi" w:date="2017-02-25T10:19:00Z"/>
+        </w:rPr>
+        <w:pPrChange w:id="130" w:author="Bohdan Benetskyi" w:date="2017-02-25T10:19:00Z">
           <w:pPr/>
         </w:pPrChange>
       </w:pPr>
-      <w:ins w:id="135" w:author="Bohdan Benetskyi" w:date="2017-02-25T10:41:00Z">
+      <w:ins w:id="131" w:author="Bohdan Benetskyi" w:date="2017-02-25T10:41:00Z">
         <w:r>
           <w:rPr>
             <w:noProof/>
@@ -13379,7 +13382,7 @@
                                   </w:rPr>
                                   <w:t xml:space="preserve">Create Region </w:t>
                                 </w:r>
-                                <w:del w:id="136" w:author="Bohdan Benetskyi" w:date="2017-02-22T11:11:00Z">
+                                <w:del w:id="132" w:author="Bohdan Benetskyi" w:date="2017-02-22T11:11:00Z">
                                   <w:r>
                                     <w:rPr>
                                       <w:rFonts w:eastAsia="Times New Roman"/>
@@ -13389,7 +13392,7 @@
                                     <w:delText>Report</w:delText>
                                   </w:r>
                                 </w:del>
-                                <w:ins w:id="137" w:author="Bohdan Benetskyi" w:date="2017-02-22T11:11:00Z">
+                                <w:ins w:id="133" w:author="Bohdan Benetskyi" w:date="2017-02-22T11:11:00Z">
                                   <w:r>
                                     <w:rPr>
                                       <w:rFonts w:eastAsia="Times New Roman"/>
@@ -13541,7 +13544,7 @@
                             </pic:cNvPicPr>
                           </pic:nvPicPr>
                           <pic:blipFill>
-                            <a:blip r:embed="rId27"/>
+                            <a:blip r:embed="rId26"/>
                             <a:stretch>
                               <a:fillRect/>
                             </a:stretch>
@@ -13562,7 +13565,7 @@
                             <pic:cNvPicPr/>
                           </pic:nvPicPr>
                           <pic:blipFill>
-                            <a:blip r:embed="rId27"/>
+                            <a:blip r:embed="rId26"/>
                             <a:stretch>
                               <a:fillRect/>
                             </a:stretch>
@@ -13583,7 +13586,7 @@
                             <pic:cNvPicPr/>
                           </pic:nvPicPr>
                           <pic:blipFill>
-                            <a:blip r:embed="rId27"/>
+                            <a:blip r:embed="rId26"/>
                             <a:stretch>
                               <a:fillRect/>
                             </a:stretch>
@@ -13741,7 +13744,7 @@
           </mc:AlternateContent>
         </w:r>
       </w:ins>
-      <w:ins w:id="138" w:author="Bohdan Benetskyi" w:date="2017-02-25T10:19:00Z">
+      <w:ins w:id="134" w:author="Bohdan Benetskyi" w:date="2017-02-25T10:19:00Z">
         <w:r>
           <w:t>Creation of new Dashboard</w:t>
         </w:r>
@@ -13751,9 +13754,9 @@
       <w:pPr>
         <w:pStyle w:val="2"/>
         <w:rPr>
-          <w:ins w:id="139" w:author="Bohdan Benetskyi" w:date="2017-02-25T10:19:00Z"/>
-        </w:rPr>
-        <w:pPrChange w:id="140" w:author="Bohdan Benetskyi" w:date="2017-02-25T10:19:00Z">
+          <w:ins w:id="135" w:author="Bohdan Benetskyi" w:date="2017-02-25T10:19:00Z"/>
+        </w:rPr>
+        <w:pPrChange w:id="136" w:author="Bohdan Benetskyi" w:date="2017-02-25T10:19:00Z">
           <w:pPr/>
         </w:pPrChange>
       </w:pPr>
@@ -13761,24 +13764,24 @@
     <w:p>
       <w:pPr>
         <w:rPr>
-          <w:ins w:id="141" w:author="Bohdan Benetskyi" w:date="2017-02-25T10:19:00Z"/>
-        </w:rPr>
-      </w:pPr>
-    </w:p>
-    <w:p>
-      <w:pPr>
-        <w:rPr>
-          <w:ins w:id="142" w:author="Bohdan Benetskyi" w:date="2017-02-25T10:22:00Z"/>
-        </w:rPr>
-      </w:pPr>
-      <w:ins w:id="143" w:author="Bohdan Benetskyi" w:date="2017-02-25T10:19:00Z">
+          <w:ins w:id="137" w:author="Bohdan Benetskyi" w:date="2017-02-25T10:19:00Z"/>
+        </w:rPr>
+      </w:pPr>
+    </w:p>
+    <w:p>
+      <w:pPr>
+        <w:rPr>
+          <w:ins w:id="138" w:author="Bohdan Benetskyi" w:date="2017-02-25T10:22:00Z"/>
+        </w:rPr>
+      </w:pPr>
+      <w:ins w:id="139" w:author="Bohdan Benetskyi" w:date="2017-02-25T10:19:00Z">
         <w:r>
           <w:t xml:space="preserve">Let’s add new </w:t>
         </w:r>
         <w:r>
           <w:rPr>
             <w:b/>
-            <w:rPrChange w:id="144" w:author="Bohdan Benetskyi" w:date="2017-02-25T10:19:00Z">
+            <w:rPrChange w:id="140" w:author="Bohdan Benetskyi" w:date="2017-02-25T10:19:00Z">
               <w:rPr/>
             </w:rPrChange>
           </w:rPr>
@@ -13794,7 +13797,7 @@
           <w:t xml:space="preserve">by clicking at </w:t>
         </w:r>
       </w:ins>
-      <w:ins w:id="145" w:author="Bohdan Benetskyi" w:date="2017-02-25T10:20:00Z">
+      <w:ins w:id="141" w:author="Bohdan Benetskyi" w:date="2017-02-25T10:20:00Z">
         <w:r>
           <w:t>“</w:t>
         </w:r>
@@ -13808,7 +13811,7 @@
           <w:t xml:space="preserve">” button at footer menu. After creation you will see empty dashboard with default name </w:t>
         </w:r>
       </w:ins>
-      <w:ins w:id="146" w:author="Bohdan Benetskyi" w:date="2017-02-25T10:21:00Z">
+      <w:ins w:id="142" w:author="Bohdan Benetskyi" w:date="2017-02-25T10:21:00Z">
         <w:r>
           <w:t>“</w:t>
         </w:r>
@@ -13820,7 +13823,7 @@
         </w:r>
         <w:r>
           <w:rPr>
-            <w:rPrChange w:id="147" w:author="Bohdan Benetskyi" w:date="2017-02-25T10:21:00Z">
+            <w:rPrChange w:id="143" w:author="Bohdan Benetskyi" w:date="2017-02-25T10:21:00Z">
               <w:rPr>
                 <w:b/>
               </w:rPr>
@@ -13838,7 +13841,7 @@
           <w:t xml:space="preserve">Tableau </w:t>
         </w:r>
       </w:ins>
-      <w:ins w:id="148" w:author="Bohdan Benetskyi" w:date="2017-02-25T10:22:00Z">
+      <w:ins w:id="144" w:author="Bohdan Benetskyi" w:date="2017-02-25T10:22:00Z">
         <w:r>
           <w:rPr>
             <w:b/>
@@ -13853,20 +13856,20 @@
     <w:p>
       <w:pPr>
         <w:rPr>
-          <w:ins w:id="149" w:author="Bohdan Benetskyi" w:date="2017-02-25T10:22:00Z"/>
-        </w:rPr>
-      </w:pPr>
-      <w:ins w:id="150" w:author="Bohdan Benetskyi" w:date="2017-02-25T10:22:00Z">
+          <w:ins w:id="145" w:author="Bohdan Benetskyi" w:date="2017-02-25T10:22:00Z"/>
+        </w:rPr>
+      </w:pPr>
+      <w:ins w:id="146" w:author="Bohdan Benetskyi" w:date="2017-02-25T10:22:00Z">
         <w:r>
           <w:t xml:space="preserve">Dashboard have 6 important sections. </w:t>
         </w:r>
       </w:ins>
-      <w:ins w:id="151" w:author="Bohdan Benetskyi" w:date="2017-02-25T10:23:00Z">
+      <w:ins w:id="147" w:author="Bohdan Benetskyi" w:date="2017-02-25T10:23:00Z">
         <w:r>
           <w:t xml:space="preserve">Two </w:t>
         </w:r>
       </w:ins>
-      <w:ins w:id="152" w:author="Bohdan Benetskyi" w:date="2017-02-25T10:22:00Z">
+      <w:ins w:id="148" w:author="Bohdan Benetskyi" w:date="2017-02-25T10:22:00Z">
         <w:r>
           <w:t>of them will be reviewed later.</w:t>
         </w:r>
@@ -13875,16 +13878,16 @@
     <w:p>
       <w:pPr>
         <w:rPr>
-          <w:ins w:id="153" w:author="Bohdan Benetskyi" w:date="2017-02-25T10:19:00Z"/>
-          <w:rPrChange w:id="154" w:author="Bohdan Benetskyi" w:date="2017-02-25T10:22:00Z">
+          <w:ins w:id="149" w:author="Bohdan Benetskyi" w:date="2017-02-25T10:19:00Z"/>
+          <w:rPrChange w:id="150" w:author="Bohdan Benetskyi" w:date="2017-02-25T10:22:00Z">
             <w:rPr>
-              <w:ins w:id="155" w:author="Bohdan Benetskyi" w:date="2017-02-25T10:19:00Z"/>
+              <w:ins w:id="151" w:author="Bohdan Benetskyi" w:date="2017-02-25T10:19:00Z"/>
               <w:lang w:eastAsia="en-GB"/>
             </w:rPr>
           </w:rPrChange>
         </w:rPr>
       </w:pPr>
-      <w:ins w:id="156" w:author="Bohdan Benetskyi" w:date="2017-02-25T10:26:00Z">
+      <w:ins w:id="152" w:author="Bohdan Benetskyi" w:date="2017-02-25T10:26:00Z">
         <w:r>
           <w:pict w14:anchorId="3DC93400">
             <v:shape id="_x0000_i1040" type="#_x0000_t75" style="width:483.85pt;height:285.1pt">
@@ -13898,10 +13901,10 @@
       <w:pPr>
         <w:pStyle w:val="2"/>
         <w:rPr>
-          <w:ins w:id="157" w:author="Bohdan Benetskyi" w:date="2017-02-25T10:26:00Z"/>
-          <w:lang w:eastAsia="en-GB"/>
-        </w:rPr>
-        <w:pPrChange w:id="158" w:author="Bohdan Benetskyi" w:date="2017-02-25T10:19:00Z">
+          <w:ins w:id="153" w:author="Bohdan Benetskyi" w:date="2017-02-25T10:26:00Z"/>
+          <w:lang w:eastAsia="en-GB"/>
+        </w:rPr>
+        <w:pPrChange w:id="154" w:author="Bohdan Benetskyi" w:date="2017-02-25T10:19:00Z">
           <w:pPr/>
         </w:pPrChange>
       </w:pPr>
@@ -13909,11 +13912,11 @@
     <w:p>
       <w:pPr>
         <w:rPr>
-          <w:ins w:id="159" w:author="Bohdan Benetskyi" w:date="2017-02-25T10:41:00Z"/>
-          <w:lang w:eastAsia="en-GB"/>
-        </w:rPr>
-      </w:pPr>
-      <w:ins w:id="160" w:author="Bohdan Benetskyi" w:date="2017-02-25T10:27:00Z">
+          <w:ins w:id="155" w:author="Bohdan Benetskyi" w:date="2017-02-25T10:41:00Z"/>
+          <w:lang w:eastAsia="en-GB"/>
+        </w:rPr>
+      </w:pPr>
+      <w:ins w:id="156" w:author="Bohdan Benetskyi" w:date="2017-02-25T10:27:00Z">
         <w:r>
           <w:rPr>
             <w:lang w:eastAsia="en-GB"/>
@@ -13921,7 +13924,7 @@
           <w:t xml:space="preserve">Sections from </w:t>
         </w:r>
       </w:ins>
-      <w:ins w:id="161" w:author="Bohdan Benetskyi" w:date="2017-02-25T10:36:00Z">
+      <w:ins w:id="157" w:author="Bohdan Benetskyi" w:date="2017-02-25T10:36:00Z">
         <w:r>
           <w:rPr>
             <w:b/>
@@ -13930,7 +13933,7 @@
           <w:t>1</w:t>
         </w:r>
       </w:ins>
-      <w:ins w:id="162" w:author="Bohdan Benetskyi" w:date="2017-02-25T10:27:00Z">
+      <w:ins w:id="158" w:author="Bohdan Benetskyi" w:date="2017-02-25T10:27:00Z">
         <w:r>
           <w:rPr>
             <w:lang w:eastAsia="en-GB"/>
@@ -13938,7 +13941,7 @@
           <w:t xml:space="preserve"> to </w:t>
         </w:r>
       </w:ins>
-      <w:ins w:id="163" w:author="Bohdan Benetskyi" w:date="2017-02-25T10:36:00Z">
+      <w:ins w:id="159" w:author="Bohdan Benetskyi" w:date="2017-02-25T10:36:00Z">
         <w:r>
           <w:rPr>
             <w:b/>
@@ -13947,7 +13950,7 @@
           <w:t>5</w:t>
         </w:r>
       </w:ins>
-      <w:ins w:id="164" w:author="Bohdan Benetskyi" w:date="2017-02-25T10:27:00Z">
+      <w:ins w:id="160" w:author="Bohdan Benetskyi" w:date="2017-02-25T10:27:00Z">
         <w:r>
           <w:rPr>
             <w:lang w:val="uk-UA" w:eastAsia="en-GB"/>
@@ -13964,7 +13967,7 @@
           <w:rPr>
             <w:b/>
             <w:lang w:eastAsia="en-GB"/>
-            <w:rPrChange w:id="165" w:author="Bohdan Benetskyi" w:date="2017-02-25T10:28:00Z">
+            <w:rPrChange w:id="161" w:author="Bohdan Benetskyi" w:date="2017-02-25T10:28:00Z">
               <w:rPr>
                 <w:lang w:eastAsia="en-GB"/>
               </w:rPr>
@@ -13973,7 +13976,7 @@
           <w:t>(</w:t>
         </w:r>
       </w:ins>
-      <w:ins w:id="166" w:author="Bohdan Benetskyi" w:date="2017-02-25T10:28:00Z">
+      <w:ins w:id="162" w:author="Bohdan Benetskyi" w:date="2017-02-25T10:28:00Z">
         <w:r>
           <w:rPr>
             <w:b/>
@@ -13991,7 +13994,7 @@
         <w:r>
           <w:rPr>
             <w:lang w:eastAsia="en-GB"/>
-            <w:rPrChange w:id="167" w:author="Bohdan Benetskyi" w:date="2017-02-25T10:28:00Z">
+            <w:rPrChange w:id="163" w:author="Bohdan Benetskyi" w:date="2017-02-25T10:28:00Z">
               <w:rPr>
                 <w:b/>
                 <w:lang w:eastAsia="en-GB"/>
@@ -14007,7 +14010,7 @@
           <w:t>ing type of dropped objects</w:t>
         </w:r>
       </w:ins>
-      <w:ins w:id="168" w:author="Bohdan Benetskyi" w:date="2017-02-25T10:29:00Z">
+      <w:ins w:id="164" w:author="Bohdan Benetskyi" w:date="2017-02-25T10:29:00Z">
         <w:r>
           <w:rPr>
             <w:b/>
@@ -14022,7 +14025,7 @@
           <w:t xml:space="preserve"> and drop created </w:t>
         </w:r>
       </w:ins>
-      <w:ins w:id="169" w:author="Bohdan Benetskyi" w:date="2017-02-25T10:33:00Z">
+      <w:ins w:id="165" w:author="Bohdan Benetskyi" w:date="2017-02-25T10:33:00Z">
         <w:r>
           <w:rPr>
             <w:lang w:eastAsia="en-GB"/>
@@ -14030,7 +14033,7 @@
           <w:t>worksheets</w:t>
         </w:r>
       </w:ins>
-      <w:ins w:id="170" w:author="Bohdan Benetskyi" w:date="2017-02-25T10:34:00Z">
+      <w:ins w:id="166" w:author="Bohdan Benetskyi" w:date="2017-02-25T10:34:00Z">
         <w:r>
           <w:rPr>
             <w:b/>
@@ -14048,7 +14051,7 @@
           <w:rPr>
             <w:b/>
             <w:lang w:eastAsia="en-GB"/>
-            <w:rPrChange w:id="171" w:author="Bohdan Benetskyi" w:date="2017-02-25T10:34:00Z">
+            <w:rPrChange w:id="167" w:author="Bohdan Benetskyi" w:date="2017-02-25T10:34:00Z">
               <w:rPr>
                 <w:lang w:eastAsia="en-GB"/>
               </w:rPr>
@@ -14070,7 +14073,7 @@
           <w:t xml:space="preserve"> into </w:t>
         </w:r>
       </w:ins>
-      <w:ins w:id="172" w:author="Bohdan Benetskyi" w:date="2017-02-25T10:36:00Z">
+      <w:ins w:id="168" w:author="Bohdan Benetskyi" w:date="2017-02-25T10:36:00Z">
         <w:r>
           <w:rPr>
             <w:lang w:eastAsia="en-GB"/>
@@ -14078,7 +14081,7 @@
           <w:t xml:space="preserve">resulting </w:t>
         </w:r>
       </w:ins>
-      <w:ins w:id="173" w:author="Bohdan Benetskyi" w:date="2017-02-25T10:34:00Z">
+      <w:ins w:id="169" w:author="Bohdan Benetskyi" w:date="2017-02-25T10:34:00Z">
         <w:r>
           <w:rPr>
             <w:lang w:eastAsia="en-GB"/>
@@ -14095,7 +14098,7 @@
         <w:r>
           <w:rPr>
             <w:lang w:eastAsia="en-GB"/>
-            <w:rPrChange w:id="174" w:author="Bohdan Benetskyi" w:date="2017-02-25T10:36:00Z">
+            <w:rPrChange w:id="170" w:author="Bohdan Benetskyi" w:date="2017-02-25T10:36:00Z">
               <w:rPr>
                 <w:b/>
                 <w:lang w:eastAsia="en-GB"/>
@@ -14109,11 +14112,11 @@
     <w:p>
       <w:pPr>
         <w:rPr>
-          <w:ins w:id="175" w:author="Bohdan Benetskyi" w:date="2017-02-25T10:41:00Z"/>
-          <w:lang w:eastAsia="en-GB"/>
-        </w:rPr>
-      </w:pPr>
-      <w:ins w:id="176" w:author="Bohdan Benetskyi" w:date="2017-02-25T10:41:00Z">
+          <w:ins w:id="171" w:author="Bohdan Benetskyi" w:date="2017-02-25T10:41:00Z"/>
+          <w:lang w:eastAsia="en-GB"/>
+        </w:rPr>
+      </w:pPr>
+      <w:ins w:id="172" w:author="Bohdan Benetskyi" w:date="2017-02-25T10:41:00Z">
         <w:r>
           <w:rPr>
             <w:lang w:eastAsia="en-GB"/>
@@ -14125,7 +14128,7 @@
     <w:p>
       <w:pPr>
         <w:rPr>
-          <w:ins w:id="177" w:author="Bohdan Benetskyi" w:date="2017-02-25T10:41:00Z"/>
+          <w:ins w:id="173" w:author="Bohdan Benetskyi" w:date="2017-02-25T10:41:00Z"/>
           <w:lang w:eastAsia="en-GB"/>
         </w:rPr>
       </w:pPr>
@@ -14334,7 +14337,7 @@
                                 </w:rPr>
                                 <w:t xml:space="preserve">Create Region </w:t>
                               </w:r>
-                              <w:del w:id="178" w:author="Bohdan Benetskyi" w:date="2017-02-22T11:11:00Z">
+                              <w:del w:id="174" w:author="Bohdan Benetskyi" w:date="2017-02-22T11:11:00Z">
                                 <w:r>
                                   <w:rPr>
                                     <w:rFonts w:eastAsia="Times New Roman"/>
@@ -14344,7 +14347,7 @@
                                   <w:delText>Report</w:delText>
                                 </w:r>
                               </w:del>
-                              <w:ins w:id="179" w:author="Bohdan Benetskyi" w:date="2017-02-22T11:11:00Z">
+                              <w:ins w:id="175" w:author="Bohdan Benetskyi" w:date="2017-02-22T11:11:00Z">
                                 <w:r>
                                   <w:rPr>
                                     <w:rFonts w:eastAsia="Times New Roman"/>
@@ -14695,7 +14698,7 @@
           </mc:Fallback>
         </mc:AlternateContent>
       </w:r>
-      <w:del w:id="180" w:author="Bohdan Benetskyi" w:date="2017-02-25T10:37:00Z">
+      <w:del w:id="176" w:author="Bohdan Benetskyi" w:date="2017-02-25T10:37:00Z">
         <w:r>
           <w:rPr>
             <w:lang w:eastAsia="en-GB"/>
@@ -14703,7 +14706,7 @@
           <w:delText xml:space="preserve">Now </w:delText>
         </w:r>
       </w:del>
-      <w:del w:id="181" w:author="Bohdan Benetskyi" w:date="2017-02-25T10:36:00Z">
+      <w:del w:id="177" w:author="Bohdan Benetskyi" w:date="2017-02-25T10:36:00Z">
         <w:r>
           <w:rPr>
             <w:lang w:eastAsia="en-GB"/>
@@ -14724,7 +14727,7 @@
           <w:delText xml:space="preserve"> and </w:delText>
         </w:r>
       </w:del>
-      <w:ins w:id="182" w:author="Bohdan Benetskyi" w:date="2017-02-25T10:37:00Z">
+      <w:ins w:id="178" w:author="Bohdan Benetskyi" w:date="2017-02-25T10:37:00Z">
         <w:r>
           <w:rPr>
             <w:lang w:eastAsia="en-GB"/>
@@ -14732,7 +14735,7 @@
           <w:t xml:space="preserve">Make sure that at </w:t>
         </w:r>
       </w:ins>
-      <w:ins w:id="183" w:author="Bohdan Benetskyi" w:date="2017-02-25T10:36:00Z">
+      <w:ins w:id="179" w:author="Bohdan Benetskyi" w:date="2017-02-25T10:36:00Z">
         <w:r>
           <w:rPr>
             <w:lang w:eastAsia="en-GB"/>
@@ -14747,11 +14750,11 @@
           <w:t xml:space="preserve">3 </w:t>
         </w:r>
       </w:ins>
-      <w:ins w:id="184" w:author="Bohdan Benetskyi" w:date="2017-02-25T10:37:00Z">
+      <w:ins w:id="180" w:author="Bohdan Benetskyi" w:date="2017-02-25T10:37:00Z">
         <w:r>
           <w:rPr>
             <w:lang w:eastAsia="en-GB"/>
-            <w:rPrChange w:id="185" w:author="Bohdan Benetskyi" w:date="2017-02-25T10:37:00Z">
+            <w:rPrChange w:id="181" w:author="Bohdan Benetskyi" w:date="2017-02-25T10:37:00Z">
               <w:rPr>
                 <w:b/>
                 <w:lang w:eastAsia="en-GB"/>
@@ -14804,7 +14807,7 @@
         </w:rPr>
         <w:t xml:space="preserve"> all worksheets inside</w:t>
       </w:r>
-      <w:ins w:id="186" w:author="Bohdan Benetskyi" w:date="2017-02-25T10:36:00Z">
+      <w:ins w:id="182" w:author="Bohdan Benetskyi" w:date="2017-02-25T10:36:00Z">
         <w:r>
           <w:rPr>
             <w:lang w:eastAsia="en-GB"/>
@@ -14812,7 +14815,7 @@
           <w:t xml:space="preserve"> </w:t>
         </w:r>
       </w:ins>
-      <w:ins w:id="187" w:author="Bohdan Benetskyi" w:date="2017-02-25T10:38:00Z">
+      <w:ins w:id="183" w:author="Bohdan Benetskyi" w:date="2017-02-25T10:38:00Z">
         <w:r>
           <w:rPr>
             <w:lang w:eastAsia="en-GB"/>
@@ -14833,7 +14836,7 @@
           <w:t>.</w:t>
         </w:r>
       </w:ins>
-      <w:del w:id="188" w:author="Bohdan Benetskyi" w:date="2017-02-25T10:36:00Z">
+      <w:del w:id="184" w:author="Bohdan Benetskyi" w:date="2017-02-25T10:36:00Z">
         <w:r>
           <w:rPr>
             <w:lang w:eastAsia="en-GB"/>
@@ -14848,11 +14851,11 @@
         <w:rPr>
           <w:lang w:eastAsia="en-GB"/>
         </w:rPr>
-        <w:pPrChange w:id="189" w:author="Bohdan Benetskyi" w:date="2017-02-22T16:58:00Z">
+        <w:pPrChange w:id="185" w:author="Bohdan Benetskyi" w:date="2017-02-22T16:58:00Z">
           <w:pPr/>
         </w:pPrChange>
       </w:pPr>
-      <w:del w:id="190" w:author="Bohdan Benetskyi" w:date="2017-02-22T16:57:00Z">
+      <w:del w:id="186" w:author="Bohdan Benetskyi" w:date="2017-02-22T16:57:00Z">
         <w:r>
           <w:rPr>
             <w:lang w:eastAsia="en-GB"/>
@@ -14868,9 +14871,9 @@
         <w:rPr>
           <w:rStyle w:val="ab"/>
         </w:rPr>
-        <w:commentReference w:id="191"/>
-      </w:r>
-      <w:ins w:id="192" w:author="Bohdan Benetskyi" w:date="2017-02-22T16:57:00Z">
+        <w:commentReference w:id="187"/>
+      </w:r>
+      <w:ins w:id="188" w:author="Bohdan Benetskyi" w:date="2017-02-22T16:57:00Z">
         <w:r>
           <w:rPr>
             <w:lang w:eastAsia="en-GB"/>
@@ -14931,10 +14934,10 @@
       <w:pPr>
         <w:jc w:val="center"/>
         <w:rPr>
-          <w:del w:id="193" w:author="Bohdan Benetskyi" w:date="2017-02-22T16:36:00Z"/>
-          <w:lang w:eastAsia="en-GB"/>
-        </w:rPr>
-        <w:pPrChange w:id="194" w:author="Bohdan Benetskyi" w:date="2017-02-25T10:41:00Z">
+          <w:del w:id="189" w:author="Bohdan Benetskyi" w:date="2017-02-22T16:36:00Z"/>
+          <w:lang w:eastAsia="en-GB"/>
+        </w:rPr>
+        <w:pPrChange w:id="190" w:author="Bohdan Benetskyi" w:date="2017-02-25T10:41:00Z">
           <w:pPr/>
         </w:pPrChange>
       </w:pPr>
@@ -14997,10 +15000,10 @@
       <w:pPr>
         <w:jc w:val="center"/>
         <w:rPr>
-          <w:del w:id="195" w:author="Bohdan Benetskyi" w:date="2017-02-22T16:36:00Z"/>
-          <w:lang w:eastAsia="en-GB"/>
-        </w:rPr>
-        <w:pPrChange w:id="196" w:author="Bohdan Benetskyi" w:date="2017-02-25T10:41:00Z">
+          <w:del w:id="191" w:author="Bohdan Benetskyi" w:date="2017-02-22T16:36:00Z"/>
+          <w:lang w:eastAsia="en-GB"/>
+        </w:rPr>
+        <w:pPrChange w:id="192" w:author="Bohdan Benetskyi" w:date="2017-02-25T10:41:00Z">
           <w:pPr/>
         </w:pPrChange>
       </w:pPr>
@@ -15009,33 +15012,33 @@
       <w:pPr>
         <w:jc w:val="center"/>
         <w:rPr>
-          <w:ins w:id="197" w:author="Bohdan Benetskyi" w:date="2017-02-25T10:06:00Z"/>
-          <w:lang w:eastAsia="en-GB"/>
-        </w:rPr>
-        <w:pPrChange w:id="198" w:author="Bohdan Benetskyi" w:date="2017-02-25T10:41:00Z">
+          <w:ins w:id="193" w:author="Bohdan Benetskyi" w:date="2017-02-25T10:06:00Z"/>
+          <w:lang w:eastAsia="en-GB"/>
+        </w:rPr>
+        <w:pPrChange w:id="194" w:author="Bohdan Benetskyi" w:date="2017-02-25T10:41:00Z">
           <w:pPr/>
         </w:pPrChange>
       </w:pPr>
-      <w:del w:id="199" w:author="Bohdan Benetskyi" w:date="2017-02-22T16:36:00Z">
+      <w:del w:id="195" w:author="Bohdan Benetskyi" w:date="2017-02-22T16:36:00Z">
         <w:r>
           <w:rPr>
             <w:lang w:eastAsia="en-GB"/>
           </w:rPr>
           <w:delText xml:space="preserve">That is it!  You have successfully completed this </w:delText>
         </w:r>
-        <w:commentRangeStart w:id="200"/>
+        <w:commentRangeStart w:id="196"/>
         <w:r>
           <w:rPr>
             <w:lang w:eastAsia="en-GB"/>
           </w:rPr>
           <w:delText>section</w:delText>
         </w:r>
-        <w:commentRangeEnd w:id="200"/>
+        <w:commentRangeEnd w:id="196"/>
         <w:r>
           <w:rPr>
             <w:rStyle w:val="ab"/>
           </w:rPr>
-          <w:commentReference w:id="200"/>
+          <w:commentReference w:id="196"/>
         </w:r>
         <w:r>
           <w:rPr>
@@ -15048,11 +15051,11 @@
     <w:p>
       <w:pPr>
         <w:rPr>
-          <w:ins w:id="201" w:author="Bohdan Benetskyi" w:date="2017-02-25T10:06:00Z"/>
-          <w:lang w:eastAsia="en-GB"/>
-        </w:rPr>
-      </w:pPr>
-      <w:ins w:id="202" w:author="Bohdan Benetskyi" w:date="2017-02-25T10:06:00Z">
+          <w:ins w:id="197" w:author="Bohdan Benetskyi" w:date="2017-02-25T10:06:00Z"/>
+          <w:lang w:eastAsia="en-GB"/>
+        </w:rPr>
+      </w:pPr>
+      <w:ins w:id="198" w:author="Bohdan Benetskyi" w:date="2017-02-25T10:06:00Z">
         <w:r>
           <w:rPr>
             <w:lang w:eastAsia="en-GB"/>
@@ -15064,15 +15067,15 @@
     <w:p>
       <w:pPr>
         <w:rPr>
-          <w:ins w:id="203" w:author="Bohdan Benetskyi" w:date="2017-02-25T10:07:00Z"/>
-          <w:lang w:eastAsia="en-GB"/>
-        </w:rPr>
-      </w:pPr>
-    </w:p>
-    <w:p>
-      <w:pPr>
-        <w:rPr>
-          <w:ins w:id="204" w:author="Bohdan Benetskyi" w:date="2017-02-25T10:07:00Z"/>
+          <w:ins w:id="199" w:author="Bohdan Benetskyi" w:date="2017-02-25T10:07:00Z"/>
+          <w:lang w:eastAsia="en-GB"/>
+        </w:rPr>
+      </w:pPr>
+    </w:p>
+    <w:p>
+      <w:pPr>
+        <w:rPr>
+          <w:ins w:id="200" w:author="Bohdan Benetskyi" w:date="2017-02-25T10:07:00Z"/>
           <w:lang w:eastAsia="en-GB"/>
         </w:rPr>
       </w:pPr>
@@ -15081,14 +15084,14 @@
       <w:pPr>
         <w:pStyle w:val="2"/>
         <w:rPr>
-          <w:ins w:id="205" w:author="Bohdan Benetskyi" w:date="2017-02-25T10:09:00Z"/>
-          <w:lang w:eastAsia="en-GB"/>
-        </w:rPr>
-        <w:pPrChange w:id="206" w:author="Bohdan Benetskyi" w:date="2017-02-25T10:09:00Z">
+          <w:ins w:id="201" w:author="Bohdan Benetskyi" w:date="2017-02-25T10:09:00Z"/>
+          <w:lang w:eastAsia="en-GB"/>
+        </w:rPr>
+        <w:pPrChange w:id="202" w:author="Bohdan Benetskyi" w:date="2017-02-25T10:09:00Z">
           <w:pPr/>
         </w:pPrChange>
       </w:pPr>
-      <w:ins w:id="207" w:author="Bohdan Benetskyi" w:date="2017-02-25T10:09:00Z">
+      <w:ins w:id="203" w:author="Bohdan Benetskyi" w:date="2017-02-25T10:09:00Z">
         <w:r>
           <w:rPr>
             <w:lang w:eastAsia="en-GB"/>
@@ -15096,7 +15099,7 @@
           <w:t>Let's summarize our lesson</w:t>
         </w:r>
       </w:ins>
-      <w:ins w:id="208" w:author="Bohdan Benetskyi" w:date="2017-02-25T10:08:00Z">
+      <w:ins w:id="204" w:author="Bohdan Benetskyi" w:date="2017-02-25T10:08:00Z">
         <w:r>
           <w:rPr>
             <w:noProof/>
@@ -15295,7 +15298,7 @@
                                   </w:rPr>
                                   <w:t xml:space="preserve">Create Region </w:t>
                                 </w:r>
-                                <w:del w:id="209" w:author="Bohdan Benetskyi" w:date="2017-02-22T11:11:00Z">
+                                <w:del w:id="205" w:author="Bohdan Benetskyi" w:date="2017-02-22T11:11:00Z">
                                   <w:r>
                                     <w:rPr>
                                       <w:rFonts w:eastAsia="Times New Roman"/>
@@ -15305,7 +15308,7 @@
                                     <w:delText>Report</w:delText>
                                   </w:r>
                                 </w:del>
-                                <w:ins w:id="210" w:author="Bohdan Benetskyi" w:date="2017-02-22T11:11:00Z">
+                                <w:ins w:id="206" w:author="Bohdan Benetskyi" w:date="2017-02-22T11:11:00Z">
                                   <w:r>
                                     <w:rPr>
                                       <w:rFonts w:eastAsia="Times New Roman"/>
@@ -15457,7 +15460,7 @@
                             </pic:cNvPicPr>
                           </pic:nvPicPr>
                           <pic:blipFill>
-                            <a:blip r:embed="rId27"/>
+                            <a:blip r:embed="rId26"/>
                             <a:stretch>
                               <a:fillRect/>
                             </a:stretch>
@@ -15478,7 +15481,7 @@
                             <pic:cNvPicPr/>
                           </pic:nvPicPr>
                           <pic:blipFill>
-                            <a:blip r:embed="rId27"/>
+                            <a:blip r:embed="rId26"/>
                             <a:stretch>
                               <a:fillRect/>
                             </a:stretch>
@@ -15499,7 +15502,7 @@
                             <pic:cNvPicPr/>
                           </pic:nvPicPr>
                           <pic:blipFill>
-                            <a:blip r:embed="rId27"/>
+                            <a:blip r:embed="rId26"/>
                             <a:stretch>
                               <a:fillRect/>
                             </a:stretch>
@@ -15657,7 +15660,7 @@
           </mc:AlternateContent>
         </w:r>
       </w:ins>
-      <w:ins w:id="211" w:author="Bohdan Benetskyi" w:date="2017-02-25T10:09:00Z">
+      <w:ins w:id="207" w:author="Bohdan Benetskyi" w:date="2017-02-25T10:09:00Z">
         <w:r>
           <w:rPr>
             <w:lang w:eastAsia="en-GB"/>
@@ -15669,7 +15672,7 @@
     <w:p>
       <w:pPr>
         <w:rPr>
-          <w:ins w:id="212" w:author="Bohdan Benetskyi" w:date="2017-02-25T10:09:00Z"/>
+          <w:ins w:id="208" w:author="Bohdan Benetskyi" w:date="2017-02-25T10:09:00Z"/>
           <w:lang w:eastAsia="en-GB"/>
         </w:rPr>
       </w:pPr>
@@ -15682,20 +15685,20 @@
           <w:numId w:val="6"/>
         </w:numPr>
         <w:rPr>
-          <w:ins w:id="213" w:author="Bohdan Benetskyi" w:date="2017-02-25T10:39:00Z"/>
-          <w:lang w:eastAsia="en-GB"/>
-          <w:rPrChange w:id="214" w:author="Bohdan Benetskyi" w:date="2017-02-25T10:39:00Z">
+          <w:ins w:id="209" w:author="Bohdan Benetskyi" w:date="2017-02-25T10:39:00Z"/>
+          <w:lang w:eastAsia="en-GB"/>
+          <w:rPrChange w:id="210" w:author="Bohdan Benetskyi" w:date="2017-02-25T10:39:00Z">
             <w:rPr>
-              <w:ins w:id="215" w:author="Bohdan Benetskyi" w:date="2017-02-25T10:39:00Z"/>
+              <w:ins w:id="211" w:author="Bohdan Benetskyi" w:date="2017-02-25T10:39:00Z"/>
               <w:lang w:val="uk-UA" w:eastAsia="en-GB"/>
             </w:rPr>
           </w:rPrChange>
         </w:rPr>
-        <w:pPrChange w:id="216" w:author="Bohdan Benetskyi" w:date="2017-02-25T10:10:00Z">
+        <w:pPrChange w:id="212" w:author="Bohdan Benetskyi" w:date="2017-02-25T10:10:00Z">
           <w:pPr/>
         </w:pPrChange>
       </w:pPr>
-      <w:ins w:id="217" w:author="Bohdan Benetskyi" w:date="2017-02-25T10:10:00Z">
+      <w:ins w:id="213" w:author="Bohdan Benetskyi" w:date="2017-02-25T10:10:00Z">
         <w:r>
           <w:rPr>
             <w:lang w:eastAsia="en-GB"/>
@@ -15718,20 +15721,20 @@
           <w:numId w:val="6"/>
         </w:numPr>
         <w:rPr>
-          <w:ins w:id="218" w:author="Bohdan Benetskyi" w:date="2017-02-25T10:10:00Z"/>
-          <w:lang w:eastAsia="en-GB"/>
-          <w:rPrChange w:id="219" w:author="Bohdan Benetskyi" w:date="2017-02-25T10:10:00Z">
+          <w:ins w:id="214" w:author="Bohdan Benetskyi" w:date="2017-02-25T10:10:00Z"/>
+          <w:lang w:eastAsia="en-GB"/>
+          <w:rPrChange w:id="215" w:author="Bohdan Benetskyi" w:date="2017-02-25T10:10:00Z">
             <w:rPr>
-              <w:ins w:id="220" w:author="Bohdan Benetskyi" w:date="2017-02-25T10:10:00Z"/>
+              <w:ins w:id="216" w:author="Bohdan Benetskyi" w:date="2017-02-25T10:10:00Z"/>
               <w:lang w:val="uk-UA" w:eastAsia="en-GB"/>
             </w:rPr>
           </w:rPrChange>
         </w:rPr>
-        <w:pPrChange w:id="221" w:author="Bohdan Benetskyi" w:date="2017-02-25T10:10:00Z">
+        <w:pPrChange w:id="217" w:author="Bohdan Benetskyi" w:date="2017-02-25T10:10:00Z">
           <w:pPr/>
         </w:pPrChange>
       </w:pPr>
-      <w:ins w:id="222" w:author="Bohdan Benetskyi" w:date="2017-02-25T10:40:00Z">
+      <w:ins w:id="218" w:author="Bohdan Benetskyi" w:date="2017-02-25T10:40:00Z">
         <w:r>
           <w:rPr>
             <w:lang w:eastAsia="en-GB"/>
@@ -15760,14 +15763,14 @@
           <w:numId w:val="6"/>
         </w:numPr>
         <w:rPr>
-          <w:ins w:id="223" w:author="Bohdan Benetskyi" w:date="2017-02-25T10:10:00Z"/>
-          <w:lang w:eastAsia="en-GB"/>
-        </w:rPr>
-        <w:pPrChange w:id="224" w:author="Bohdan Benetskyi" w:date="2017-02-25T10:10:00Z">
+          <w:ins w:id="219" w:author="Bohdan Benetskyi" w:date="2017-02-25T10:10:00Z"/>
+          <w:lang w:eastAsia="en-GB"/>
+        </w:rPr>
+        <w:pPrChange w:id="220" w:author="Bohdan Benetskyi" w:date="2017-02-25T10:10:00Z">
           <w:pPr/>
         </w:pPrChange>
       </w:pPr>
-      <w:ins w:id="225" w:author="Bohdan Benetskyi" w:date="2017-02-25T10:10:00Z">
+      <w:ins w:id="221" w:author="Bohdan Benetskyi" w:date="2017-02-25T10:10:00Z">
         <w:r>
           <w:rPr>
             <w:lang w:eastAsia="en-GB"/>
@@ -15775,7 +15778,7 @@
           <w:t>Learned</w:t>
         </w:r>
       </w:ins>
-      <w:ins w:id="226" w:author="Bohdan Benetskyi" w:date="2017-02-25T10:39:00Z">
+      <w:ins w:id="222" w:author="Bohdan Benetskyi" w:date="2017-02-25T10:39:00Z">
         <w:r>
           <w:rPr>
             <w:lang w:eastAsia="en-GB"/>
@@ -15783,7 +15786,7 @@
           <w:t xml:space="preserve"> how</w:t>
         </w:r>
       </w:ins>
-      <w:ins w:id="227" w:author="Bohdan Benetskyi" w:date="2017-02-25T10:10:00Z">
+      <w:ins w:id="223" w:author="Bohdan Benetskyi" w:date="2017-02-25T10:10:00Z">
         <w:r>
           <w:rPr>
             <w:lang w:eastAsia="en-GB"/>
@@ -15812,14 +15815,14 @@
           <w:numId w:val="6"/>
         </w:numPr>
         <w:rPr>
-          <w:ins w:id="228" w:author="Bohdan Benetskyi" w:date="2017-02-25T10:08:00Z"/>
-          <w:lang w:eastAsia="en-GB"/>
-        </w:rPr>
-        <w:pPrChange w:id="229" w:author="Bohdan Benetskyi" w:date="2017-02-25T10:10:00Z">
+          <w:ins w:id="224" w:author="Bohdan Benetskyi" w:date="2017-02-25T10:08:00Z"/>
+          <w:lang w:eastAsia="en-GB"/>
+        </w:rPr>
+        <w:pPrChange w:id="225" w:author="Bohdan Benetskyi" w:date="2017-02-25T10:10:00Z">
           <w:pPr/>
         </w:pPrChange>
       </w:pPr>
-      <w:ins w:id="230" w:author="Bohdan Benetskyi" w:date="2017-02-25T10:39:00Z">
+      <w:ins w:id="226" w:author="Bohdan Benetskyi" w:date="2017-02-25T10:39:00Z">
         <w:r>
           <w:rPr>
             <w:lang w:eastAsia="en-GB"/>
@@ -15827,7 +15830,7 @@
           <w:t>Briefly review the possibility of definitions of dashboards</w:t>
         </w:r>
       </w:ins>
-      <w:ins w:id="231" w:author="Bohdan Benetskyi" w:date="2017-02-25T10:41:00Z">
+      <w:ins w:id="227" w:author="Bohdan Benetskyi" w:date="2017-02-25T10:41:00Z">
         <w:r>
           <w:rPr>
             <w:lang w:eastAsia="en-GB"/>
@@ -15862,7 +15865,7 @@
 
 <file path=word/comments.xml><?xml version="1.0" encoding="utf-8"?>
 <w:comments xmlns:wpc="http://schemas.microsoft.com/office/word/2010/wordprocessingCanvas" xmlns:cx="http://schemas.microsoft.com/office/drawing/2014/chartex" xmlns:cx1="http://schemas.microsoft.com/office/drawing/2015/9/8/chartex" xmlns:cx2="http://schemas.microsoft.com/office/drawing/2015/10/21/chartex" xmlns:cx3="http://schemas.microsoft.com/office/drawing/2016/5/9/chartex" xmlns:cx4="http://schemas.microsoft.com/office/drawing/2016/5/10/chartex" xmlns:cx5="http://schemas.microsoft.com/office/drawing/2016/5/11/chartex" xmlns:mc="http://schemas.openxmlformats.org/markup-compatibility/2006" xmlns:o="urn:schemas-microsoft-com:office:office" xmlns:r="http://schemas.openxmlformats.org/officeDocument/2006/relationships" xmlns:m="http://schemas.openxmlformats.org/officeDocument/2006/math" xmlns:v="urn:schemas-microsoft-com:vml" xmlns:wp14="http://schemas.microsoft.com/office/word/2010/wordprocessingDrawing" xmlns:wp="http://schemas.openxmlformats.org/drawingml/2006/wordprocessingDrawing" xmlns:w10="urn:schemas-microsoft-com:office:word" xmlns:w="http://schemas.openxmlformats.org/wordprocessingml/2006/main" xmlns:w14="http://schemas.microsoft.com/office/word/2010/wordml" xmlns:w15="http://schemas.microsoft.com/office/word/2012/wordml" xmlns:w16se="http://schemas.microsoft.com/office/word/2015/wordml/symex" xmlns:wpg="http://schemas.microsoft.com/office/word/2010/wordprocessingGroup" xmlns:wpi="http://schemas.microsoft.com/office/word/2010/wordprocessingInk" xmlns:wne="http://schemas.microsoft.com/office/word/2006/wordml" xmlns:wps="http://schemas.microsoft.com/office/word/2010/wordprocessingShape" mc:Ignorable="w14 w15 w16se wp14">
-  <w:comment w:id="25" w:author="Fernandez, Arun J.   Contractor" w:date="2017-01-24T13:58:00Z" w:initials="FAJC">
+  <w:comment w:id="21" w:author="Fernandez, Arun J.   Contractor" w:date="2017-01-24T13:58:00Z" w:initials="FAJC">
     <w:p>
       <w:pPr>
         <w:pStyle w:val="ac"/>
@@ -15878,7 +15881,7 @@
       </w:r>
     </w:p>
   </w:comment>
-  <w:comment w:id="26" w:author="Bohdan Benetskyi" w:date="2017-02-22T11:01:00Z" w:initials="BB">
+  <w:comment w:id="22" w:author="Bohdan Benetskyi" w:date="2017-02-22T11:01:00Z" w:initials="BB">
     <w:p>
       <w:pPr>
         <w:pStyle w:val="ac"/>
@@ -15908,7 +15911,7 @@
       </w:r>
     </w:p>
   </w:comment>
-  <w:comment w:id="57" w:author="Fernandez, Arun J.   Contractor" w:date="2017-01-24T14:04:00Z" w:initials="FAJC">
+  <w:comment w:id="56" w:author="Fernandez, Arun J.   Contractor" w:date="2017-01-24T14:04:00Z" w:initials="FAJC">
     <w:p>
       <w:pPr>
         <w:pStyle w:val="ac"/>
@@ -15924,7 +15927,7 @@
       </w:r>
     </w:p>
   </w:comment>
-  <w:comment w:id="58" w:author="Bohdan Benetskyi" w:date="2017-02-22T11:04:00Z" w:initials="BB">
+  <w:comment w:id="57" w:author="Bohdan Benetskyi" w:date="2017-02-22T11:04:00Z" w:initials="BB">
     <w:p>
       <w:pPr>
         <w:pStyle w:val="ac"/>
@@ -15943,7 +15946,7 @@
       </w:r>
     </w:p>
   </w:comment>
-  <w:comment w:id="66" w:author="Wenderoth, Christopher" w:date="2017-01-24T07:08:00Z" w:initials="WC">
+  <w:comment w:id="65" w:author="Wenderoth, Christopher" w:date="2017-01-24T07:08:00Z" w:initials="WC">
     <w:p>
       <w:pPr>
         <w:pStyle w:val="ac"/>
@@ -15959,7 +15962,7 @@
       </w:r>
     </w:p>
   </w:comment>
-  <w:comment w:id="67" w:author="Fernandez, Arun J.   Contractor" w:date="2017-01-24T14:06:00Z" w:initials="FAJC">
+  <w:comment w:id="66" w:author="Fernandez, Arun J.   Contractor" w:date="2017-01-24T14:06:00Z" w:initials="FAJC">
     <w:p>
       <w:pPr>
         <w:pStyle w:val="ac"/>
@@ -15975,7 +15978,7 @@
       </w:r>
     </w:p>
   </w:comment>
-  <w:comment w:id="77" w:author="Fernandez, Arun J.   Contractor" w:date="2017-01-24T14:08:00Z" w:initials="FAJC">
+  <w:comment w:id="76" w:author="Fernandez, Arun J.   Contractor" w:date="2017-01-24T14:08:00Z" w:initials="FAJC">
     <w:p>
       <w:pPr>
         <w:pStyle w:val="ac"/>
@@ -15991,7 +15994,7 @@
       </w:r>
     </w:p>
   </w:comment>
-  <w:comment w:id="78" w:author="Fernandez, Arun J.   Contractor" w:date="2017-01-24T14:33:00Z" w:initials="FAJC">
+  <w:comment w:id="77" w:author="Fernandez, Arun J.   Contractor" w:date="2017-01-24T14:33:00Z" w:initials="FAJC">
     <w:p>
       <w:pPr>
         <w:pStyle w:val="ac"/>
@@ -16010,7 +16013,7 @@
       </w:r>
     </w:p>
   </w:comment>
-  <w:comment w:id="84" w:author="Fernandez, Arun J.   Contractor" w:date="2017-01-24T14:10:00Z" w:initials="FAJC">
+  <w:comment w:id="83" w:author="Fernandez, Arun J.   Contractor" w:date="2017-01-24T14:10:00Z" w:initials="FAJC">
     <w:p>
       <w:pPr>
         <w:pStyle w:val="ac"/>
@@ -16026,7 +16029,7 @@
       </w:r>
     </w:p>
   </w:comment>
-  <w:comment w:id="91" w:author="Wenderoth, Christopher" w:date="2017-01-24T07:14:00Z" w:initials="WC">
+  <w:comment w:id="90" w:author="Wenderoth, Christopher" w:date="2017-01-24T07:14:00Z" w:initials="WC">
     <w:p>
       <w:pPr>
         <w:pStyle w:val="ac"/>
@@ -16045,7 +16048,7 @@
       </w:r>
     </w:p>
   </w:comment>
-  <w:comment w:id="90" w:author="Fernandez, Arun J.   Contractor" w:date="2017-01-24T14:22:00Z" w:initials="FAJC">
+  <w:comment w:id="89" w:author="Fernandez, Arun J.   Contractor" w:date="2017-01-24T14:22:00Z" w:initials="FAJC">
     <w:p>
       <w:pPr>
         <w:pStyle w:val="ac"/>
@@ -16079,7 +16082,7 @@
       </w:r>
     </w:p>
   </w:comment>
-  <w:comment w:id="94" w:author="Fernandez, Arun J.   Contractor" w:date="2017-01-24T14:13:00Z" w:initials="FAJC">
+  <w:comment w:id="93" w:author="Fernandez, Arun J.   Contractor" w:date="2017-01-24T14:13:00Z" w:initials="FAJC">
     <w:p>
       <w:pPr>
         <w:pStyle w:val="ac"/>
@@ -16104,7 +16107,7 @@
       </w:r>
     </w:p>
   </w:comment>
-  <w:comment w:id="119" w:author="Wenderoth, Christopher" w:date="2017-01-24T07:19:00Z" w:initials="WC">
+  <w:comment w:id="116" w:author="Wenderoth, Christopher" w:date="2017-01-24T07:19:00Z" w:initials="WC">
     <w:p>
       <w:pPr>
         <w:pStyle w:val="ac"/>
@@ -16129,7 +16132,7 @@
       </w:r>
     </w:p>
   </w:comment>
-  <w:comment w:id="131" w:author="Fernandez, Arun J.   Contractor" w:date="2017-01-24T14:26:00Z" w:initials="FAJC">
+  <w:comment w:id="127" w:author="Fernandez, Arun J.   Contractor" w:date="2017-01-24T14:26:00Z" w:initials="FAJC">
     <w:p>
       <w:pPr>
         <w:pStyle w:val="ac"/>
@@ -16160,7 +16163,7 @@
       </w:r>
     </w:p>
   </w:comment>
-  <w:comment w:id="132" w:author="Bohdan Benetskyi" w:date="2017-02-22T16:36:00Z" w:initials="BB">
+  <w:comment w:id="128" w:author="Bohdan Benetskyi" w:date="2017-02-22T16:36:00Z" w:initials="BB">
     <w:p>
       <w:pPr>
         <w:pStyle w:val="ac"/>
@@ -16192,7 +16195,7 @@
       </w:r>
     </w:p>
   </w:comment>
-  <w:comment w:id="191" w:author="Wenderoth, Christopher" w:date="2017-01-24T07:24:00Z" w:initials="WC">
+  <w:comment w:id="187" w:author="Wenderoth, Christopher" w:date="2017-01-24T07:24:00Z" w:initials="WC">
     <w:p>
       <w:pPr>
         <w:pStyle w:val="ac"/>
@@ -16208,7 +16211,7 @@
       </w:r>
     </w:p>
   </w:comment>
-  <w:comment w:id="200" w:author="Fernandez, Arun J.   Contractor" w:date="2017-01-24T14:28:00Z" w:initials="FAJC">
+  <w:comment w:id="196" w:author="Fernandez, Arun J.   Contractor" w:date="2017-01-24T14:28:00Z" w:initials="FAJC">
     <w:p>
       <w:pPr>
         <w:pStyle w:val="ac"/>
@@ -17938,6 +17941,12 @@
 </file>
 
 <file path=customXml/item1.xml><?xml version="1.0" encoding="utf-8"?>
+<p:properties xmlns:p="http://schemas.microsoft.com/office/2006/metadata/properties" xmlns:xsi="http://www.w3.org/2001/XMLSchema-instance" xmlns:pc="http://schemas.microsoft.com/office/infopath/2007/PartnerControls">
+  <documentManagement/>
+</p:properties>
+</file>
+
+<file path=customXml/item2.xml><?xml version="1.0" encoding="utf-8"?>
 <ct:contentTypeSchema xmlns:ct="http://schemas.microsoft.com/office/2006/metadata/contentType" xmlns:ma="http://schemas.microsoft.com/office/2006/metadata/properties/metaAttributes" ct:_="" ma:_="" ma:contentTypeName="Document" ma:contentTypeID="0x010100E7926F264A3515489BFD3067389AD7F0" ma:contentTypeVersion="0" ma:contentTypeDescription="Create a new document." ma:contentTypeScope="" ma:versionID="5b1850c7f37035008ad08a6d4593dee5">
   <xsd:schema xmlns:xsd="http://www.w3.org/2001/XMLSchema" xmlns:xs="http://www.w3.org/2001/XMLSchema" xmlns:p="http://schemas.microsoft.com/office/2006/metadata/properties" targetNamespace="http://schemas.microsoft.com/office/2006/metadata/properties" ma:root="true" ma:fieldsID="aa1222beb234debe96d12a98d24ff8a0">
     <xsd:element name="properties">
@@ -18051,12 +18060,6 @@
 </ct:contentTypeSchema>
 </file>
 
-<file path=customXml/item2.xml><?xml version="1.0" encoding="utf-8"?>
-<p:properties xmlns:p="http://schemas.microsoft.com/office/2006/metadata/properties" xmlns:xsi="http://www.w3.org/2001/XMLSchema-instance" xmlns:pc="http://schemas.microsoft.com/office/infopath/2007/PartnerControls">
-  <documentManagement/>
-</p:properties>
-</file>
-
 <file path=customXml/item3.xml><?xml version="1.0" encoding="utf-8"?>
 <?mso-contentType ?>
 <FormTemplates xmlns="http://schemas.microsoft.com/sharepoint/v3/contenttype/forms">
@@ -18071,6 +18074,15 @@
 </file>
 
 <file path=customXml/itemProps1.xml><?xml version="1.0" encoding="utf-8"?>
+<ds:datastoreItem xmlns:ds="http://schemas.openxmlformats.org/officeDocument/2006/customXml" ds:itemID="{FD52C296-6C04-4E67-B5EE-B0AC65F7A6AB}">
+  <ds:schemaRefs>
+    <ds:schemaRef ds:uri="http://schemas.microsoft.com/office/2006/metadata/properties"/>
+    <ds:schemaRef ds:uri="http://schemas.microsoft.com/office/infopath/2007/PartnerControls"/>
+  </ds:schemaRefs>
+</ds:datastoreItem>
+</file>
+
+<file path=customXml/itemProps2.xml><?xml version="1.0" encoding="utf-8"?>
 <ds:datastoreItem xmlns:ds="http://schemas.openxmlformats.org/officeDocument/2006/customXml" ds:itemID="{8819093F-BC2A-406C-9FF2-B5473AC73B75}">
   <ds:schemaRefs>
     <ds:schemaRef ds:uri="http://schemas.microsoft.com/office/2006/metadata/contentType"/>
@@ -18086,15 +18098,6 @@
 </ds:datastoreItem>
 </file>
 
-<file path=customXml/itemProps2.xml><?xml version="1.0" encoding="utf-8"?>
-<ds:datastoreItem xmlns:ds="http://schemas.openxmlformats.org/officeDocument/2006/customXml" ds:itemID="{FD52C296-6C04-4E67-B5EE-B0AC65F7A6AB}">
-  <ds:schemaRefs>
-    <ds:schemaRef ds:uri="http://schemas.microsoft.com/office/2006/metadata/properties"/>
-    <ds:schemaRef ds:uri="http://schemas.microsoft.com/office/infopath/2007/PartnerControls"/>
-  </ds:schemaRefs>
-</ds:datastoreItem>
-</file>
-
 <file path=customXml/itemProps3.xml><?xml version="1.0" encoding="utf-8"?>
 <ds:datastoreItem xmlns:ds="http://schemas.openxmlformats.org/officeDocument/2006/customXml" ds:itemID="{2EEABD3D-CA3F-4B61-9CAB-49F92C3CEDAB}">
   <ds:schemaRefs>
@@ -18104,7 +18107,7 @@
 </file>
 
 <file path=customXml/itemProps4.xml><?xml version="1.0" encoding="utf-8"?>
-<ds:datastoreItem xmlns:ds="http://schemas.openxmlformats.org/officeDocument/2006/customXml" ds:itemID="{8AA12BD2-3485-4814-91EC-1C3E99B09929}">
+<ds:datastoreItem xmlns:ds="http://schemas.openxmlformats.org/officeDocument/2006/customXml" ds:itemID="{D0613FE4-453B-493C-9385-C0D5EAEC6CEA}">
   <ds:schemaRefs>
     <ds:schemaRef ds:uri="http://schemas.openxmlformats.org/officeDocument/2006/bibliography"/>
   </ds:schemaRefs>

</xml_diff>